<commit_message>
add sql file, many fixes...still the same WARN
</commit_message>
<xml_diff>
--- a/appHW/notes/src/main/java/ru/example/notes/Дипломная работа.docx
+++ b/appHW/notes/src/main/java/ru/example/notes/Дипломная работа.docx
@@ -237,7 +237,6 @@
           <w:rFonts w:ascii="Times New Roman" w:eastAsia="Times New Roman" w:hAnsi="Times New Roman" w:cs="Times New Roman"/>
           <w:sz w:val="28"/>
           <w:szCs w:val="28"/>
-          <w:lang w:val="en-US"/>
         </w:rPr>
       </w:pPr>
       <w:r>
@@ -2086,16 +2085,6 @@
     </w:p>
     <w:p>
       <w:pPr>
-        <w:rPr>
-          <w:rFonts w:ascii="Times New Roman" w:hAnsi="Times New Roman" w:cs="Times New Roman"/>
-          <w:b/>
-          <w:sz w:val="28"/>
-          <w:szCs w:val="28"/>
-        </w:rPr>
-      </w:pPr>
-    </w:p>
-    <w:p>
-      <w:pPr>
         <w:spacing w:line="360" w:lineRule="auto"/>
         <w:jc w:val="center"/>
         <w:rPr>
@@ -2105,6 +2094,8 @@
           <w:szCs w:val="28"/>
         </w:rPr>
       </w:pPr>
+      <w:bookmarkStart w:id="0" w:name="_GoBack"/>
+      <w:bookmarkEnd w:id="0"/>
       <w:r>
         <w:rPr>
           <w:rFonts w:ascii="Times New Roman" w:hAnsi="Times New Roman" w:cs="Times New Roman"/>
@@ -2112,6 +2103,7 @@
           <w:sz w:val="28"/>
           <w:szCs w:val="28"/>
         </w:rPr>
+        <w:lastRenderedPageBreak/>
         <w:t>Введение</w:t>
       </w:r>
     </w:p>
@@ -2278,7 +2270,6 @@
           <w:szCs w:val="28"/>
           <w:shd w:val="clear" w:color="auto" w:fill="FFFFFF"/>
         </w:rPr>
-        <w:lastRenderedPageBreak/>
         <w:t>Основные задачи проекта включают:</w:t>
       </w:r>
     </w:p>
@@ -2303,6 +2294,7 @@
           <w:szCs w:val="28"/>
           <w:shd w:val="clear" w:color="auto" w:fill="FFFFFF"/>
         </w:rPr>
+        <w:lastRenderedPageBreak/>
         <w:t>1. Разработку пользовательского интерфейса, обеспечивающего удобство использования приложения для добавления, редактирования и удаления задач.</w:t>
       </w:r>
     </w:p>
@@ -2867,7 +2859,7 @@
           <w:szCs w:val="28"/>
           <w:lang w:eastAsia="en-US"/>
         </w:rPr>
-        <w:t xml:space="preserve">   - Установка и конфигурация необходимых инструментов разработки, включая Java </w:t>
+        <w:t xml:space="preserve">   - Установка и конфигурация необходимых инструментов разработки, включая </w:t>
       </w:r>
       <w:proofErr w:type="spellStart"/>
       <w:r>
@@ -2878,6 +2870,28 @@
           <w:szCs w:val="28"/>
           <w:lang w:eastAsia="en-US"/>
         </w:rPr>
+        <w:t>Java</w:t>
+      </w:r>
+      <w:proofErr w:type="spellEnd"/>
+      <w:r>
+        <w:rPr>
+          <w:rFonts w:ascii="Times New Roman" w:eastAsia="Times New Roman" w:hAnsi="Times New Roman" w:cs="Times New Roman"/>
+          <w:color w:val="0D0D0D"/>
+          <w:sz w:val="28"/>
+          <w:szCs w:val="28"/>
+          <w:lang w:eastAsia="en-US"/>
+        </w:rPr>
+        <w:t xml:space="preserve"> </w:t>
+      </w:r>
+      <w:proofErr w:type="spellStart"/>
+      <w:r>
+        <w:rPr>
+          <w:rFonts w:ascii="Times New Roman" w:eastAsia="Times New Roman" w:hAnsi="Times New Roman" w:cs="Times New Roman"/>
+          <w:color w:val="0D0D0D"/>
+          <w:sz w:val="28"/>
+          <w:szCs w:val="28"/>
+          <w:lang w:eastAsia="en-US"/>
+        </w:rPr>
         <w:t>Development</w:t>
       </w:r>
       <w:proofErr w:type="spellEnd"/>
@@ -2955,7 +2969,7 @@
           <w:szCs w:val="28"/>
           <w:lang w:eastAsia="en-US"/>
         </w:rPr>
-        <w:t xml:space="preserve"> для сборки проекта и Spring </w:t>
+        <w:t xml:space="preserve"> для сборки проекта и </w:t>
       </w:r>
       <w:proofErr w:type="spellStart"/>
       <w:r>
@@ -2966,6 +2980,28 @@
           <w:szCs w:val="28"/>
           <w:lang w:eastAsia="en-US"/>
         </w:rPr>
+        <w:t>Spring</w:t>
+      </w:r>
+      <w:proofErr w:type="spellEnd"/>
+      <w:r>
+        <w:rPr>
+          <w:rFonts w:ascii="Times New Roman" w:eastAsia="Times New Roman" w:hAnsi="Times New Roman" w:cs="Times New Roman"/>
+          <w:color w:val="0D0D0D"/>
+          <w:sz w:val="28"/>
+          <w:szCs w:val="28"/>
+          <w:lang w:eastAsia="en-US"/>
+        </w:rPr>
+        <w:t xml:space="preserve"> </w:t>
+      </w:r>
+      <w:proofErr w:type="spellStart"/>
+      <w:r>
+        <w:rPr>
+          <w:rFonts w:ascii="Times New Roman" w:eastAsia="Times New Roman" w:hAnsi="Times New Roman" w:cs="Times New Roman"/>
+          <w:color w:val="0D0D0D"/>
+          <w:sz w:val="28"/>
+          <w:szCs w:val="28"/>
+          <w:lang w:eastAsia="en-US"/>
+        </w:rPr>
         <w:t>Boot</w:t>
       </w:r>
       <w:proofErr w:type="spellEnd"/>
@@ -3027,7 +3063,7 @@
           <w:szCs w:val="28"/>
           <w:lang w:eastAsia="en-US"/>
         </w:rPr>
-        <w:t xml:space="preserve">   - Использование Spring </w:t>
+        <w:t xml:space="preserve">   - Использование </w:t>
       </w:r>
       <w:proofErr w:type="spellStart"/>
       <w:r>
@@ -3038,6 +3074,28 @@
           <w:szCs w:val="28"/>
           <w:lang w:eastAsia="en-US"/>
         </w:rPr>
+        <w:t>Spring</w:t>
+      </w:r>
+      <w:proofErr w:type="spellEnd"/>
+      <w:r>
+        <w:rPr>
+          <w:rFonts w:ascii="Times New Roman" w:eastAsia="Times New Roman" w:hAnsi="Times New Roman" w:cs="Times New Roman"/>
+          <w:color w:val="0D0D0D"/>
+          <w:sz w:val="28"/>
+          <w:szCs w:val="28"/>
+          <w:lang w:eastAsia="en-US"/>
+        </w:rPr>
+        <w:t xml:space="preserve"> </w:t>
+      </w:r>
+      <w:proofErr w:type="spellStart"/>
+      <w:r>
+        <w:rPr>
+          <w:rFonts w:ascii="Times New Roman" w:eastAsia="Times New Roman" w:hAnsi="Times New Roman" w:cs="Times New Roman"/>
+          <w:color w:val="0D0D0D"/>
+          <w:sz w:val="28"/>
+          <w:szCs w:val="28"/>
+          <w:lang w:eastAsia="en-US"/>
+        </w:rPr>
         <w:t>Initializr</w:t>
       </w:r>
       <w:proofErr w:type="spellEnd"/>
@@ -3074,7 +3132,7 @@
           <w:szCs w:val="28"/>
           <w:lang w:eastAsia="en-US"/>
         </w:rPr>
-        <w:t xml:space="preserve">   - Выбор необходимых зависимостей, таких как Spring </w:t>
+        <w:t xml:space="preserve">   - Выбор необходимых зависимостей, таких как </w:t>
       </w:r>
       <w:proofErr w:type="spellStart"/>
       <w:r>
@@ -3085,6 +3143,28 @@
           <w:szCs w:val="28"/>
           <w:lang w:eastAsia="en-US"/>
         </w:rPr>
+        <w:t>Spring</w:t>
+      </w:r>
+      <w:proofErr w:type="spellEnd"/>
+      <w:r>
+        <w:rPr>
+          <w:rFonts w:ascii="Times New Roman" w:eastAsia="Times New Roman" w:hAnsi="Times New Roman" w:cs="Times New Roman"/>
+          <w:color w:val="0D0D0D"/>
+          <w:sz w:val="28"/>
+          <w:szCs w:val="28"/>
+          <w:lang w:eastAsia="en-US"/>
+        </w:rPr>
+        <w:t xml:space="preserve"> </w:t>
+      </w:r>
+      <w:proofErr w:type="spellStart"/>
+      <w:r>
+        <w:rPr>
+          <w:rFonts w:ascii="Times New Roman" w:eastAsia="Times New Roman" w:hAnsi="Times New Roman" w:cs="Times New Roman"/>
+          <w:color w:val="0D0D0D"/>
+          <w:sz w:val="28"/>
+          <w:szCs w:val="28"/>
+          <w:lang w:eastAsia="en-US"/>
+        </w:rPr>
         <w:t>Web</w:t>
       </w:r>
       <w:proofErr w:type="spellEnd"/>
@@ -3096,7 +3176,7 @@
           <w:szCs w:val="28"/>
           <w:lang w:eastAsia="en-US"/>
         </w:rPr>
-        <w:t xml:space="preserve">, Spring </w:t>
+        <w:t xml:space="preserve">, </w:t>
       </w:r>
       <w:proofErr w:type="spellStart"/>
       <w:r>
@@ -3107,6 +3187,28 @@
           <w:szCs w:val="28"/>
           <w:lang w:eastAsia="en-US"/>
         </w:rPr>
+        <w:t>Spring</w:t>
+      </w:r>
+      <w:proofErr w:type="spellEnd"/>
+      <w:r>
+        <w:rPr>
+          <w:rFonts w:ascii="Times New Roman" w:eastAsia="Times New Roman" w:hAnsi="Times New Roman" w:cs="Times New Roman"/>
+          <w:color w:val="0D0D0D"/>
+          <w:sz w:val="28"/>
+          <w:szCs w:val="28"/>
+          <w:lang w:eastAsia="en-US"/>
+        </w:rPr>
+        <w:t xml:space="preserve"> </w:t>
+      </w:r>
+      <w:proofErr w:type="spellStart"/>
+      <w:r>
+        <w:rPr>
+          <w:rFonts w:ascii="Times New Roman" w:eastAsia="Times New Roman" w:hAnsi="Times New Roman" w:cs="Times New Roman"/>
+          <w:color w:val="0D0D0D"/>
+          <w:sz w:val="28"/>
+          <w:szCs w:val="28"/>
+          <w:lang w:eastAsia="en-US"/>
+        </w:rPr>
         <w:t>Data</w:t>
       </w:r>
       <w:proofErr w:type="spellEnd"/>
@@ -3140,7 +3242,7 @@
           <w:szCs w:val="28"/>
           <w:lang w:eastAsia="en-US"/>
         </w:rPr>
-        <w:t xml:space="preserve">, Spring </w:t>
+        <w:t xml:space="preserve">, </w:t>
       </w:r>
       <w:proofErr w:type="spellStart"/>
       <w:r>
@@ -3151,6 +3253,28 @@
           <w:szCs w:val="28"/>
           <w:lang w:eastAsia="en-US"/>
         </w:rPr>
+        <w:t>Spring</w:t>
+      </w:r>
+      <w:proofErr w:type="spellEnd"/>
+      <w:r>
+        <w:rPr>
+          <w:rFonts w:ascii="Times New Roman" w:eastAsia="Times New Roman" w:hAnsi="Times New Roman" w:cs="Times New Roman"/>
+          <w:color w:val="0D0D0D"/>
+          <w:sz w:val="28"/>
+          <w:szCs w:val="28"/>
+          <w:lang w:eastAsia="en-US"/>
+        </w:rPr>
+        <w:t xml:space="preserve"> </w:t>
+      </w:r>
+      <w:proofErr w:type="spellStart"/>
+      <w:r>
+        <w:rPr>
+          <w:rFonts w:ascii="Times New Roman" w:eastAsia="Times New Roman" w:hAnsi="Times New Roman" w:cs="Times New Roman"/>
+          <w:color w:val="0D0D0D"/>
+          <w:sz w:val="28"/>
+          <w:szCs w:val="28"/>
+          <w:lang w:eastAsia="en-US"/>
+        </w:rPr>
         <w:t>Security</w:t>
       </w:r>
       <w:proofErr w:type="spellEnd"/>
@@ -3198,7 +3322,7 @@
           <w:color w:val="0D0D0D"/>
           <w:sz w:val="28"/>
           <w:szCs w:val="28"/>
-          <w:lang w:val="en-US" w:eastAsia="en-US"/>
+          <w:lang w:eastAsia="en-US"/>
         </w:rPr>
       </w:pPr>
       <w:r>
@@ -3427,7 +3551,7 @@
           <w:sz w:val="28"/>
           <w:szCs w:val="28"/>
         </w:rPr>
-        <w:t xml:space="preserve">Использование Spring </w:t>
+        <w:t xml:space="preserve">Использование </w:t>
       </w:r>
       <w:proofErr w:type="spellStart"/>
       <w:r>
@@ -3440,7 +3564,7 @@
           <w:sz w:val="28"/>
           <w:szCs w:val="28"/>
         </w:rPr>
-        <w:t>Boot</w:t>
+        <w:t>Spring</w:t>
       </w:r>
       <w:proofErr w:type="spellEnd"/>
       <w:r>
@@ -3453,7 +3577,7 @@
           <w:sz w:val="28"/>
           <w:szCs w:val="28"/>
         </w:rPr>
-        <w:t xml:space="preserve"> с модулями Spring MVC и Spring </w:t>
+        <w:t xml:space="preserve"> </w:t>
       </w:r>
       <w:proofErr w:type="spellStart"/>
       <w:r>
@@ -3466,7 +3590,7 @@
           <w:sz w:val="28"/>
           <w:szCs w:val="28"/>
         </w:rPr>
-        <w:t>Security</w:t>
+        <w:t>Boot</w:t>
       </w:r>
       <w:proofErr w:type="spellEnd"/>
       <w:r>
@@ -3479,15 +3603,10 @@
           <w:sz w:val="28"/>
           <w:szCs w:val="28"/>
         </w:rPr>
-        <w:t xml:space="preserve"> обеспечивает удобство в разработке и обеспечивает безопасность приложения.</w:t>
-      </w:r>
-    </w:p>
-    <w:p>
-      <w:pPr>
-        <w:shd w:val="clear" w:color="auto" w:fill="FFFFFF"/>
-        <w:spacing w:before="240" w:after="240" w:line="360" w:lineRule="auto"/>
-        <w:ind w:firstLine="360"/>
-        <w:jc w:val="both"/>
+        <w:t xml:space="preserve"> с модулями </w:t>
+      </w:r>
+      <w:proofErr w:type="spellStart"/>
+      <w:r>
         <w:rPr>
           <w:rStyle w:val="a7"/>
           <w:rFonts w:ascii="Times New Roman" w:eastAsia="Times New Roman" w:hAnsi="Times New Roman" w:cs="Times New Roman"/>
@@ -3497,7 +3616,9 @@
           <w:sz w:val="28"/>
           <w:szCs w:val="28"/>
         </w:rPr>
-      </w:pPr>
+        <w:t>Spring</w:t>
+      </w:r>
+      <w:proofErr w:type="spellEnd"/>
       <w:r>
         <w:rPr>
           <w:rStyle w:val="a7"/>
@@ -3508,15 +3629,10 @@
           <w:sz w:val="28"/>
           <w:szCs w:val="28"/>
         </w:rPr>
-        <w:t xml:space="preserve">3. База данных: </w:t>
-      </w:r>
-    </w:p>
-    <w:p>
-      <w:pPr>
-        <w:shd w:val="clear" w:color="auto" w:fill="FFFFFF"/>
-        <w:spacing w:before="240" w:after="240" w:line="360" w:lineRule="auto"/>
-        <w:ind w:firstLine="360"/>
-        <w:jc w:val="both"/>
+        <w:t xml:space="preserve"> MVC и </w:t>
+      </w:r>
+      <w:proofErr w:type="spellStart"/>
+      <w:r>
         <w:rPr>
           <w:rStyle w:val="a7"/>
           <w:rFonts w:ascii="Times New Roman" w:eastAsia="Times New Roman" w:hAnsi="Times New Roman" w:cs="Times New Roman"/>
@@ -3526,7 +3642,9 @@
           <w:sz w:val="28"/>
           <w:szCs w:val="28"/>
         </w:rPr>
-      </w:pPr>
+        <w:t>Spring</w:t>
+      </w:r>
+      <w:proofErr w:type="spellEnd"/>
       <w:r>
         <w:rPr>
           <w:rStyle w:val="a7"/>
@@ -3537,7 +3655,7 @@
           <w:sz w:val="28"/>
           <w:szCs w:val="28"/>
         </w:rPr>
-        <w:t xml:space="preserve">Для хранения данных пользователей и другой информации в приложении "Управление планером" была использована </w:t>
+        <w:t xml:space="preserve"> </w:t>
       </w:r>
       <w:proofErr w:type="spellStart"/>
       <w:r>
@@ -3550,7 +3668,7 @@
           <w:sz w:val="28"/>
           <w:szCs w:val="28"/>
         </w:rPr>
-        <w:t>MySQL</w:t>
+        <w:t>Security</w:t>
       </w:r>
       <w:proofErr w:type="spellEnd"/>
       <w:r>
@@ -3563,7 +3681,7 @@
           <w:sz w:val="28"/>
           <w:szCs w:val="28"/>
         </w:rPr>
-        <w:t xml:space="preserve"> - надежная и широко используемая реляционная база данных.</w:t>
+        <w:t xml:space="preserve"> обеспечивает удобство в разработке и обеспечивает безопасность приложения.</w:t>
       </w:r>
     </w:p>
     <w:p>
@@ -3592,7 +3710,7 @@
           <w:sz w:val="28"/>
           <w:szCs w:val="28"/>
         </w:rPr>
-        <w:t xml:space="preserve">4. Хранение данных о планере: </w:t>
+        <w:t xml:space="preserve">3. База данных: </w:t>
       </w:r>
     </w:p>
     <w:p>
@@ -3621,7 +3739,7 @@
           <w:sz w:val="28"/>
           <w:szCs w:val="28"/>
         </w:rPr>
-        <w:t xml:space="preserve">Данные о планере и управлении им эффективно хранятся в </w:t>
+        <w:t xml:space="preserve">Для хранения данных пользователей и другой информации в приложении "Управление планером" была использована </w:t>
       </w:r>
       <w:proofErr w:type="spellStart"/>
       <w:r>
@@ -3647,7 +3765,7 @@
           <w:sz w:val="28"/>
           <w:szCs w:val="28"/>
         </w:rPr>
-        <w:t>, обеспечивая надежность и целостность информации.</w:t>
+        <w:t xml:space="preserve"> - надежная и широко используемая реляционная база данных.</w:t>
       </w:r>
     </w:p>
     <w:p>
@@ -3676,10 +3794,15 @@
           <w:sz w:val="28"/>
           <w:szCs w:val="28"/>
         </w:rPr>
-        <w:t xml:space="preserve">5. </w:t>
-      </w:r>
-      <w:proofErr w:type="spellStart"/>
-      <w:r>
+        <w:t xml:space="preserve">4. Хранение данных о планере: </w:t>
+      </w:r>
+    </w:p>
+    <w:p>
+      <w:pPr>
+        <w:shd w:val="clear" w:color="auto" w:fill="FFFFFF"/>
+        <w:spacing w:before="240" w:after="240" w:line="360" w:lineRule="auto"/>
+        <w:ind w:firstLine="360"/>
+        <w:jc w:val="both"/>
         <w:rPr>
           <w:rStyle w:val="a7"/>
           <w:rFonts w:ascii="Times New Roman" w:eastAsia="Times New Roman" w:hAnsi="Times New Roman" w:cs="Times New Roman"/>
@@ -3689,9 +3812,7 @@
           <w:sz w:val="28"/>
           <w:szCs w:val="28"/>
         </w:rPr>
-        <w:t>Шаблонизатор</w:t>
-      </w:r>
-      <w:proofErr w:type="spellEnd"/>
+      </w:pPr>
       <w:r>
         <w:rPr>
           <w:rStyle w:val="a7"/>
@@ -3702,15 +3823,10 @@
           <w:sz w:val="28"/>
           <w:szCs w:val="28"/>
         </w:rPr>
-        <w:t xml:space="preserve">: </w:t>
-      </w:r>
-    </w:p>
-    <w:p>
-      <w:pPr>
-        <w:shd w:val="clear" w:color="auto" w:fill="FFFFFF"/>
-        <w:spacing w:before="240" w:after="240" w:line="360" w:lineRule="auto"/>
-        <w:ind w:firstLine="360"/>
-        <w:jc w:val="both"/>
+        <w:t xml:space="preserve">Данные о планере и управлении им эффективно хранятся в </w:t>
+      </w:r>
+      <w:proofErr w:type="spellStart"/>
+      <w:r>
         <w:rPr>
           <w:rStyle w:val="a7"/>
           <w:rFonts w:ascii="Times New Roman" w:eastAsia="Times New Roman" w:hAnsi="Times New Roman" w:cs="Times New Roman"/>
@@ -3720,7 +3836,9 @@
           <w:sz w:val="28"/>
           <w:szCs w:val="28"/>
         </w:rPr>
-      </w:pPr>
+        <w:t>MySQL</w:t>
+      </w:r>
+      <w:proofErr w:type="spellEnd"/>
       <w:r>
         <w:rPr>
           <w:rStyle w:val="a7"/>
@@ -3731,11 +3849,15 @@
           <w:sz w:val="28"/>
           <w:szCs w:val="28"/>
         </w:rPr>
-        <w:lastRenderedPageBreak/>
-        <w:t xml:space="preserve">Для генерации HTML-страниц на сервере в приложении "Управление планером" был использован </w:t>
-      </w:r>
-      <w:proofErr w:type="spellStart"/>
-      <w:r>
+        <w:t>, обеспечивая надежность и целостность информации.</w:t>
+      </w:r>
+    </w:p>
+    <w:p>
+      <w:pPr>
+        <w:shd w:val="clear" w:color="auto" w:fill="FFFFFF"/>
+        <w:spacing w:before="240" w:after="240" w:line="360" w:lineRule="auto"/>
+        <w:ind w:firstLine="360"/>
+        <w:jc w:val="both"/>
         <w:rPr>
           <w:rStyle w:val="a7"/>
           <w:rFonts w:ascii="Times New Roman" w:eastAsia="Times New Roman" w:hAnsi="Times New Roman" w:cs="Times New Roman"/>
@@ -3745,9 +3867,7 @@
           <w:sz w:val="28"/>
           <w:szCs w:val="28"/>
         </w:rPr>
-        <w:t>Thymeleaf</w:t>
-      </w:r>
-      <w:proofErr w:type="spellEnd"/>
+      </w:pPr>
       <w:r>
         <w:rPr>
           <w:rStyle w:val="a7"/>
@@ -3758,15 +3878,10 @@
           <w:sz w:val="28"/>
           <w:szCs w:val="28"/>
         </w:rPr>
-        <w:t>, что позволяет удобно работать с данными из Java кода.</w:t>
-      </w:r>
-    </w:p>
-    <w:p>
-      <w:pPr>
-        <w:shd w:val="clear" w:color="auto" w:fill="FFFFFF"/>
-        <w:spacing w:before="240" w:after="240" w:line="360" w:lineRule="auto"/>
-        <w:ind w:firstLine="360"/>
-        <w:jc w:val="both"/>
+        <w:t xml:space="preserve">5. </w:t>
+      </w:r>
+      <w:proofErr w:type="spellStart"/>
+      <w:r>
         <w:rPr>
           <w:rStyle w:val="a7"/>
           <w:rFonts w:ascii="Times New Roman" w:eastAsia="Times New Roman" w:hAnsi="Times New Roman" w:cs="Times New Roman"/>
@@ -3776,7 +3891,9 @@
           <w:sz w:val="28"/>
           <w:szCs w:val="28"/>
         </w:rPr>
-      </w:pPr>
+        <w:t>Шаблонизатор</w:t>
+      </w:r>
+      <w:proofErr w:type="spellEnd"/>
       <w:r>
         <w:rPr>
           <w:rStyle w:val="a7"/>
@@ -3787,10 +3904,15 @@
           <w:sz w:val="28"/>
           <w:szCs w:val="28"/>
         </w:rPr>
-        <w:t xml:space="preserve">6. Аутентификация и авторизация: Spring </w:t>
-      </w:r>
-      <w:proofErr w:type="spellStart"/>
-      <w:r>
+        <w:t xml:space="preserve">: </w:t>
+      </w:r>
+    </w:p>
+    <w:p>
+      <w:pPr>
+        <w:shd w:val="clear" w:color="auto" w:fill="FFFFFF"/>
+        <w:spacing w:before="240" w:after="240" w:line="360" w:lineRule="auto"/>
+        <w:ind w:firstLine="360"/>
+        <w:jc w:val="both"/>
         <w:rPr>
           <w:rStyle w:val="a7"/>
           <w:rFonts w:ascii="Times New Roman" w:eastAsia="Times New Roman" w:hAnsi="Times New Roman" w:cs="Times New Roman"/>
@@ -3800,9 +3922,7 @@
           <w:sz w:val="28"/>
           <w:szCs w:val="28"/>
         </w:rPr>
-        <w:t>Security</w:t>
-      </w:r>
-      <w:proofErr w:type="spellEnd"/>
+      </w:pPr>
       <w:r>
         <w:rPr>
           <w:rStyle w:val="a7"/>
@@ -3813,15 +3933,11 @@
           <w:sz w:val="28"/>
           <w:szCs w:val="28"/>
         </w:rPr>
-        <w:t xml:space="preserve"> обеспечивает безопасность приложения, включая механизмы аутентификации пользователей и управления доступом к ресурсам.</w:t>
-      </w:r>
-    </w:p>
-    <w:p>
-      <w:pPr>
-        <w:shd w:val="clear" w:color="auto" w:fill="FFFFFF"/>
-        <w:spacing w:before="240" w:after="240" w:line="360" w:lineRule="auto"/>
-        <w:ind w:firstLine="360"/>
-        <w:jc w:val="both"/>
+        <w:lastRenderedPageBreak/>
+        <w:t xml:space="preserve">Для генерации HTML-страниц на сервере в приложении "Управление планером" был использован </w:t>
+      </w:r>
+      <w:proofErr w:type="spellStart"/>
+      <w:r>
         <w:rPr>
           <w:rStyle w:val="a7"/>
           <w:rFonts w:ascii="Times New Roman" w:eastAsia="Times New Roman" w:hAnsi="Times New Roman" w:cs="Times New Roman"/>
@@ -3831,7 +3947,9 @@
           <w:sz w:val="28"/>
           <w:szCs w:val="28"/>
         </w:rPr>
-      </w:pPr>
+        <w:t>Thymeleaf</w:t>
+      </w:r>
+      <w:proofErr w:type="spellEnd"/>
       <w:r>
         <w:rPr>
           <w:rStyle w:val="a7"/>
@@ -3842,42 +3960,7 @@
           <w:sz w:val="28"/>
           <w:szCs w:val="28"/>
         </w:rPr>
-        <w:t>Технологический стек, описанный выше, способствует устойчивости и эффективности приложения "Управление планером", а также обеспечивает гибкость в будущем развитии проекта. Несмотря на изменения в условиях и требованиях, выбранные технологии позволят обеспечить стабильную работу и удовлетворение потребностей пользователей.</w:t>
-      </w:r>
-    </w:p>
-    <w:p>
-      <w:pPr>
-        <w:shd w:val="clear" w:color="auto" w:fill="FFFFFF"/>
-        <w:spacing w:before="240" w:after="240" w:line="360" w:lineRule="auto"/>
-        <w:ind w:firstLine="360"/>
-        <w:jc w:val="both"/>
-        <w:rPr>
-          <w:rStyle w:val="a7"/>
-          <w:rFonts w:ascii="Times New Roman" w:eastAsia="Times New Roman" w:hAnsi="Times New Roman" w:cs="Times New Roman"/>
-          <w:color w:val="0D0D0D"/>
-          <w:sz w:val="28"/>
-          <w:szCs w:val="28"/>
-        </w:rPr>
-      </w:pPr>
-      <w:r>
-        <w:rPr>
-          <w:rStyle w:val="a7"/>
-          <w:rFonts w:ascii="Times New Roman" w:eastAsia="Times New Roman" w:hAnsi="Times New Roman" w:cs="Times New Roman"/>
-          <w:color w:val="0D0D0D"/>
-          <w:sz w:val="28"/>
-          <w:szCs w:val="28"/>
-        </w:rPr>
-        <w:t xml:space="preserve">1.3 </w:t>
-      </w:r>
-      <w:r>
-        <w:rPr>
-          <w:rStyle w:val="a7"/>
-          <w:rFonts w:ascii="Times New Roman" w:eastAsia="Times New Roman" w:hAnsi="Times New Roman" w:cs="Times New Roman"/>
-          <w:color w:val="0D0D0D"/>
-          <w:sz w:val="28"/>
-          <w:szCs w:val="28"/>
-        </w:rPr>
-        <w:t>Среда разработки и архитектура проекта "Управление планером"</w:t>
+        <w:t>, что позволяет удобно работать с данными из Java кода.</w:t>
       </w:r>
     </w:p>
     <w:p>
@@ -3906,7 +3989,7 @@
           <w:sz w:val="28"/>
           <w:szCs w:val="28"/>
         </w:rPr>
-        <w:t xml:space="preserve">При разработке дипломного проекта "Управление планером" использовалась среда разработки </w:t>
+        <w:t xml:space="preserve">6. Аутентификация и авторизация: </w:t>
       </w:r>
       <w:proofErr w:type="spellStart"/>
       <w:r>
@@ -3919,7 +4002,7 @@
           <w:sz w:val="28"/>
           <w:szCs w:val="28"/>
         </w:rPr>
-        <w:t>IntelliJ</w:t>
+        <w:t>Spring</w:t>
       </w:r>
       <w:proofErr w:type="spellEnd"/>
       <w:r>
@@ -3932,15 +4015,10 @@
           <w:sz w:val="28"/>
           <w:szCs w:val="28"/>
         </w:rPr>
-        <w:t xml:space="preserve"> IDEA для создания серверной части приложения. Этот инструментарий обеспечивает высокий уровень функциональности, производительности и безопасности, необходимый для успешной реализации проекта.</w:t>
-      </w:r>
-    </w:p>
-    <w:p>
-      <w:pPr>
-        <w:shd w:val="clear" w:color="auto" w:fill="FFFFFF"/>
-        <w:spacing w:before="240" w:after="240" w:line="360" w:lineRule="auto"/>
-        <w:ind w:firstLine="360"/>
-        <w:jc w:val="both"/>
+        <w:t xml:space="preserve"> </w:t>
+      </w:r>
+      <w:proofErr w:type="spellStart"/>
+      <w:r>
         <w:rPr>
           <w:rStyle w:val="a7"/>
           <w:rFonts w:ascii="Times New Roman" w:eastAsia="Times New Roman" w:hAnsi="Times New Roman" w:cs="Times New Roman"/>
@@ -3950,7 +4028,9 @@
           <w:sz w:val="28"/>
           <w:szCs w:val="28"/>
         </w:rPr>
-      </w:pPr>
+        <w:t>Security</w:t>
+      </w:r>
+      <w:proofErr w:type="spellEnd"/>
       <w:r>
         <w:rPr>
           <w:rStyle w:val="a7"/>
@@ -3961,10 +4041,15 @@
           <w:sz w:val="28"/>
           <w:szCs w:val="28"/>
         </w:rPr>
-        <w:t>Архитектура приложения, ориентированная на паттерн проектирования MVC (</w:t>
-      </w:r>
-      <w:proofErr w:type="spellStart"/>
-      <w:r>
+        <w:t xml:space="preserve"> обеспечивает безопасность приложения, включая механизмы аутентификации пользователей и управления доступом к ресурсам.</w:t>
+      </w:r>
+    </w:p>
+    <w:p>
+      <w:pPr>
+        <w:shd w:val="clear" w:color="auto" w:fill="FFFFFF"/>
+        <w:spacing w:before="240" w:after="240" w:line="360" w:lineRule="auto"/>
+        <w:ind w:firstLine="360"/>
+        <w:jc w:val="both"/>
         <w:rPr>
           <w:rStyle w:val="a7"/>
           <w:rFonts w:ascii="Times New Roman" w:eastAsia="Times New Roman" w:hAnsi="Times New Roman" w:cs="Times New Roman"/>
@@ -3974,9 +4059,7 @@
           <w:sz w:val="28"/>
           <w:szCs w:val="28"/>
         </w:rPr>
-        <w:t>Model-View-Controller</w:t>
-      </w:r>
-      <w:proofErr w:type="spellEnd"/>
+      </w:pPr>
       <w:r>
         <w:rPr>
           <w:rStyle w:val="a7"/>
@@ -3987,7 +4070,42 @@
           <w:sz w:val="28"/>
           <w:szCs w:val="28"/>
         </w:rPr>
-        <w:t>), представляет собой систему, состоящую из следующих основных компонентов:</w:t>
+        <w:t>Технологический стек, описанный выше, способствует устойчивости и эффективности приложения "Управление планером", а также обеспечивает гибкость в будущем развитии проекта. Несмотря на изменения в условиях и требованиях, выбранные технологии позволят обеспечить стабильную работу и удовлетворение потребностей пользователей.</w:t>
+      </w:r>
+    </w:p>
+    <w:p>
+      <w:pPr>
+        <w:shd w:val="clear" w:color="auto" w:fill="FFFFFF"/>
+        <w:spacing w:before="240" w:after="240" w:line="360" w:lineRule="auto"/>
+        <w:ind w:firstLine="360"/>
+        <w:jc w:val="both"/>
+        <w:rPr>
+          <w:rStyle w:val="a7"/>
+          <w:rFonts w:ascii="Times New Roman" w:eastAsia="Times New Roman" w:hAnsi="Times New Roman" w:cs="Times New Roman"/>
+          <w:color w:val="0D0D0D"/>
+          <w:sz w:val="28"/>
+          <w:szCs w:val="28"/>
+        </w:rPr>
+      </w:pPr>
+      <w:r>
+        <w:rPr>
+          <w:rStyle w:val="a7"/>
+          <w:rFonts w:ascii="Times New Roman" w:eastAsia="Times New Roman" w:hAnsi="Times New Roman" w:cs="Times New Roman"/>
+          <w:color w:val="0D0D0D"/>
+          <w:sz w:val="28"/>
+          <w:szCs w:val="28"/>
+        </w:rPr>
+        <w:t xml:space="preserve">1.3 </w:t>
+      </w:r>
+      <w:r>
+        <w:rPr>
+          <w:rStyle w:val="a7"/>
+          <w:rFonts w:ascii="Times New Roman" w:eastAsia="Times New Roman" w:hAnsi="Times New Roman" w:cs="Times New Roman"/>
+          <w:color w:val="0D0D0D"/>
+          <w:sz w:val="28"/>
+          <w:szCs w:val="28"/>
+        </w:rPr>
+        <w:t>Среда разработки и архитектура проекта "Управление планером"</w:t>
       </w:r>
     </w:p>
     <w:p>
@@ -4016,7 +4134,7 @@
           <w:sz w:val="28"/>
           <w:szCs w:val="28"/>
         </w:rPr>
-        <w:t>1. Модель (</w:t>
+        <w:t xml:space="preserve">При разработке дипломного проекта "Управление планером" использовалась среда разработки </w:t>
       </w:r>
       <w:proofErr w:type="spellStart"/>
       <w:r>
@@ -4029,7 +4147,7 @@
           <w:sz w:val="28"/>
           <w:szCs w:val="28"/>
         </w:rPr>
-        <w:t>Model</w:t>
+        <w:t>IntelliJ</w:t>
       </w:r>
       <w:proofErr w:type="spellEnd"/>
       <w:r>
@@ -4042,7 +4160,7 @@
           <w:sz w:val="28"/>
           <w:szCs w:val="28"/>
         </w:rPr>
-        <w:t>):</w:t>
+        <w:t xml:space="preserve"> IDEA для создания серверной части приложения. Этот инструментарий обеспечивает высокий уровень функциональности, производительности и безопасности, необходимый для успешной реализации проекта.</w:t>
       </w:r>
     </w:p>
     <w:p>
@@ -4071,7 +4189,7 @@
           <w:sz w:val="28"/>
           <w:szCs w:val="28"/>
         </w:rPr>
-        <w:t xml:space="preserve">    В рамках проекта "Управление планером" модель представлена несколькими сущностями, такими как </w:t>
+        <w:t>Архитектура приложения, ориентированная на паттерн проектирования MVC (</w:t>
       </w:r>
       <w:proofErr w:type="spellStart"/>
       <w:r>
@@ -4084,7 +4202,7 @@
           <w:sz w:val="28"/>
           <w:szCs w:val="28"/>
         </w:rPr>
-        <w:t>Note</w:t>
+        <w:t>Model-View-Controller</w:t>
       </w:r>
       <w:proofErr w:type="spellEnd"/>
       <w:r>
@@ -4097,10 +4215,15 @@
           <w:sz w:val="28"/>
           <w:szCs w:val="28"/>
         </w:rPr>
-        <w:t xml:space="preserve">, </w:t>
-      </w:r>
-      <w:proofErr w:type="spellStart"/>
-      <w:r>
+        <w:t>), представляет собой систему, состоящую из следующих основных компонентов:</w:t>
+      </w:r>
+    </w:p>
+    <w:p>
+      <w:pPr>
+        <w:shd w:val="clear" w:color="auto" w:fill="FFFFFF"/>
+        <w:spacing w:before="240" w:after="240" w:line="360" w:lineRule="auto"/>
+        <w:ind w:firstLine="360"/>
+        <w:jc w:val="both"/>
         <w:rPr>
           <w:rStyle w:val="a7"/>
           <w:rFonts w:ascii="Times New Roman" w:eastAsia="Times New Roman" w:hAnsi="Times New Roman" w:cs="Times New Roman"/>
@@ -4110,9 +4233,7 @@
           <w:sz w:val="28"/>
           <w:szCs w:val="28"/>
         </w:rPr>
-        <w:t>Planner</w:t>
-      </w:r>
-      <w:proofErr w:type="spellEnd"/>
+      </w:pPr>
       <w:r>
         <w:rPr>
           <w:rStyle w:val="a7"/>
@@ -4123,7 +4244,7 @@
           <w:sz w:val="28"/>
           <w:szCs w:val="28"/>
         </w:rPr>
-        <w:t xml:space="preserve">, </w:t>
+        <w:t>1. Модель (</w:t>
       </w:r>
       <w:proofErr w:type="spellStart"/>
       <w:r>
@@ -4136,7 +4257,7 @@
           <w:sz w:val="28"/>
           <w:szCs w:val="28"/>
         </w:rPr>
-        <w:t>Role</w:t>
+        <w:t>Model</w:t>
       </w:r>
       <w:proofErr w:type="spellEnd"/>
       <w:r>
@@ -4149,10 +4270,15 @@
           <w:sz w:val="28"/>
           <w:szCs w:val="28"/>
         </w:rPr>
-        <w:t xml:space="preserve"> и </w:t>
-      </w:r>
-      <w:proofErr w:type="spellStart"/>
-      <w:r>
+        <w:t>):</w:t>
+      </w:r>
+    </w:p>
+    <w:p>
+      <w:pPr>
+        <w:shd w:val="clear" w:color="auto" w:fill="FFFFFF"/>
+        <w:spacing w:before="240" w:after="240" w:line="360" w:lineRule="auto"/>
+        <w:ind w:firstLine="360"/>
+        <w:jc w:val="both"/>
         <w:rPr>
           <w:rStyle w:val="a7"/>
           <w:rFonts w:ascii="Times New Roman" w:eastAsia="Times New Roman" w:hAnsi="Times New Roman" w:cs="Times New Roman"/>
@@ -4162,9 +4288,7 @@
           <w:sz w:val="28"/>
           <w:szCs w:val="28"/>
         </w:rPr>
-        <w:t>User</w:t>
-      </w:r>
-      <w:proofErr w:type="spellEnd"/>
+      </w:pPr>
       <w:r>
         <w:rPr>
           <w:rStyle w:val="a7"/>
@@ -4175,7 +4299,7 @@
           <w:sz w:val="28"/>
           <w:szCs w:val="28"/>
         </w:rPr>
-        <w:t>, а также двумя перечислениями (</w:t>
+        <w:t xml:space="preserve">    В рамках проекта "Управление планером" модель представлена несколькими сущностями, такими как </w:t>
       </w:r>
       <w:proofErr w:type="spellStart"/>
       <w:r>
@@ -4188,7 +4312,7 @@
           <w:sz w:val="28"/>
           <w:szCs w:val="28"/>
         </w:rPr>
-        <w:t>enums</w:t>
+        <w:t>Note</w:t>
       </w:r>
       <w:proofErr w:type="spellEnd"/>
       <w:r>
@@ -4201,7 +4325,7 @@
           <w:sz w:val="28"/>
           <w:szCs w:val="28"/>
         </w:rPr>
-        <w:t xml:space="preserve">): </w:t>
+        <w:t xml:space="preserve">, </w:t>
       </w:r>
       <w:proofErr w:type="spellStart"/>
       <w:r>
@@ -4214,7 +4338,7 @@
           <w:sz w:val="28"/>
           <w:szCs w:val="28"/>
         </w:rPr>
-        <w:t>NoteStatus</w:t>
+        <w:t>Planner</w:t>
       </w:r>
       <w:proofErr w:type="spellEnd"/>
       <w:r>
@@ -4227,7 +4351,7 @@
           <w:sz w:val="28"/>
           <w:szCs w:val="28"/>
         </w:rPr>
-        <w:t xml:space="preserve"> и </w:t>
+        <w:t xml:space="preserve">, </w:t>
       </w:r>
       <w:proofErr w:type="spellStart"/>
       <w:r>
@@ -4240,7 +4364,7 @@
           <w:sz w:val="28"/>
           <w:szCs w:val="28"/>
         </w:rPr>
-        <w:t>RoleName</w:t>
+        <w:t>Role</w:t>
       </w:r>
       <w:proofErr w:type="spellEnd"/>
       <w:r>
@@ -4253,15 +4377,10 @@
           <w:sz w:val="28"/>
           <w:szCs w:val="28"/>
         </w:rPr>
-        <w:t>. Каждая сущность и перечисление описывают определенные аспекты данных и их взаимосвязи в приложении.</w:t>
-      </w:r>
-    </w:p>
-    <w:p>
-      <w:pPr>
-        <w:shd w:val="clear" w:color="auto" w:fill="FFFFFF"/>
-        <w:spacing w:before="240" w:after="240" w:line="360" w:lineRule="auto"/>
-        <w:ind w:firstLine="360"/>
-        <w:jc w:val="both"/>
+        <w:t xml:space="preserve"> и </w:t>
+      </w:r>
+      <w:proofErr w:type="spellStart"/>
+      <w:r>
         <w:rPr>
           <w:rStyle w:val="a7"/>
           <w:rFonts w:ascii="Times New Roman" w:eastAsia="Times New Roman" w:hAnsi="Times New Roman" w:cs="Times New Roman"/>
@@ -4271,7 +4390,9 @@
           <w:sz w:val="28"/>
           <w:szCs w:val="28"/>
         </w:rPr>
-      </w:pPr>
+        <w:t>User</w:t>
+      </w:r>
+      <w:proofErr w:type="spellEnd"/>
       <w:r>
         <w:rPr>
           <w:rStyle w:val="a7"/>
@@ -4282,8 +4403,7 @@
           <w:sz w:val="28"/>
           <w:szCs w:val="28"/>
         </w:rPr>
-        <w:lastRenderedPageBreak/>
-        <w:t>2. Представление (</w:t>
+        <w:t>, а также двумя перечислениями (</w:t>
       </w:r>
       <w:proofErr w:type="spellStart"/>
       <w:r>
@@ -4296,7 +4416,7 @@
           <w:sz w:val="28"/>
           <w:szCs w:val="28"/>
         </w:rPr>
-        <w:t>View</w:t>
+        <w:t>enums</w:t>
       </w:r>
       <w:proofErr w:type="spellEnd"/>
       <w:r>
@@ -4309,15 +4429,10 @@
           <w:sz w:val="28"/>
           <w:szCs w:val="28"/>
         </w:rPr>
-        <w:t>):</w:t>
-      </w:r>
-    </w:p>
-    <w:p>
-      <w:pPr>
-        <w:shd w:val="clear" w:color="auto" w:fill="FFFFFF"/>
-        <w:spacing w:before="240" w:after="240" w:line="360" w:lineRule="auto"/>
-        <w:ind w:firstLine="360"/>
-        <w:jc w:val="both"/>
+        <w:t xml:space="preserve">): </w:t>
+      </w:r>
+      <w:proofErr w:type="spellStart"/>
+      <w:r>
         <w:rPr>
           <w:rStyle w:val="a7"/>
           <w:rFonts w:ascii="Times New Roman" w:eastAsia="Times New Roman" w:hAnsi="Times New Roman" w:cs="Times New Roman"/>
@@ -4327,7 +4442,9 @@
           <w:sz w:val="28"/>
           <w:szCs w:val="28"/>
         </w:rPr>
-      </w:pPr>
+        <w:t>NoteStatus</w:t>
+      </w:r>
+      <w:proofErr w:type="spellEnd"/>
       <w:r>
         <w:rPr>
           <w:rStyle w:val="a7"/>
@@ -4338,7 +4455,7 @@
           <w:sz w:val="28"/>
           <w:szCs w:val="28"/>
         </w:rPr>
-        <w:t xml:space="preserve">    Отображение данных для пользователя в веб-приложении реализуется с помощью </w:t>
+        <w:t xml:space="preserve"> и </w:t>
       </w:r>
       <w:proofErr w:type="spellStart"/>
       <w:r>
@@ -4351,7 +4468,7 @@
           <w:sz w:val="28"/>
           <w:szCs w:val="28"/>
         </w:rPr>
-        <w:t>шаблонизаторов</w:t>
+        <w:t>RoleName</w:t>
       </w:r>
       <w:proofErr w:type="spellEnd"/>
       <w:r>
@@ -4364,10 +4481,15 @@
           <w:sz w:val="28"/>
           <w:szCs w:val="28"/>
         </w:rPr>
-        <w:t xml:space="preserve">, таких как </w:t>
-      </w:r>
-      <w:proofErr w:type="spellStart"/>
-      <w:r>
+        <w:t>. Каждая сущность и перечисление описывают определенные аспекты данных и их взаимосвязи в приложении.</w:t>
+      </w:r>
+    </w:p>
+    <w:p>
+      <w:pPr>
+        <w:shd w:val="clear" w:color="auto" w:fill="FFFFFF"/>
+        <w:spacing w:before="240" w:after="240" w:line="360" w:lineRule="auto"/>
+        <w:ind w:firstLine="360"/>
+        <w:jc w:val="both"/>
         <w:rPr>
           <w:rStyle w:val="a7"/>
           <w:rFonts w:ascii="Times New Roman" w:eastAsia="Times New Roman" w:hAnsi="Times New Roman" w:cs="Times New Roman"/>
@@ -4377,9 +4499,7 @@
           <w:sz w:val="28"/>
           <w:szCs w:val="28"/>
         </w:rPr>
-        <w:t>Thymeleaf</w:t>
-      </w:r>
-      <w:proofErr w:type="spellEnd"/>
+      </w:pPr>
       <w:r>
         <w:rPr>
           <w:rStyle w:val="a7"/>
@@ -4390,15 +4510,11 @@
           <w:sz w:val="28"/>
           <w:szCs w:val="28"/>
         </w:rPr>
-        <w:t xml:space="preserve"> или JSP. Представления обеспечивают визуализацию информации для пользователей, улучшая пользовательский опыт.</w:t>
-      </w:r>
-    </w:p>
-    <w:p>
-      <w:pPr>
-        <w:shd w:val="clear" w:color="auto" w:fill="FFFFFF"/>
-        <w:spacing w:before="240" w:after="240" w:line="360" w:lineRule="auto"/>
-        <w:ind w:firstLine="360"/>
-        <w:jc w:val="both"/>
+        <w:lastRenderedPageBreak/>
+        <w:t>2. Представление (</w:t>
+      </w:r>
+      <w:proofErr w:type="spellStart"/>
+      <w:r>
         <w:rPr>
           <w:rStyle w:val="a7"/>
           <w:rFonts w:ascii="Times New Roman" w:eastAsia="Times New Roman" w:hAnsi="Times New Roman" w:cs="Times New Roman"/>
@@ -4408,7 +4524,9 @@
           <w:sz w:val="28"/>
           <w:szCs w:val="28"/>
         </w:rPr>
-      </w:pPr>
+        <w:t>View</w:t>
+      </w:r>
+      <w:proofErr w:type="spellEnd"/>
       <w:r>
         <w:rPr>
           <w:rStyle w:val="a7"/>
@@ -4419,10 +4537,15 @@
           <w:sz w:val="28"/>
           <w:szCs w:val="28"/>
         </w:rPr>
-        <w:t>3. Контроллер (</w:t>
-      </w:r>
-      <w:proofErr w:type="spellStart"/>
-      <w:r>
+        <w:t>):</w:t>
+      </w:r>
+    </w:p>
+    <w:p>
+      <w:pPr>
+        <w:shd w:val="clear" w:color="auto" w:fill="FFFFFF"/>
+        <w:spacing w:before="240" w:after="240" w:line="360" w:lineRule="auto"/>
+        <w:ind w:firstLine="360"/>
+        <w:jc w:val="both"/>
         <w:rPr>
           <w:rStyle w:val="a7"/>
           <w:rFonts w:ascii="Times New Roman" w:eastAsia="Times New Roman" w:hAnsi="Times New Roman" w:cs="Times New Roman"/>
@@ -4432,9 +4555,7 @@
           <w:sz w:val="28"/>
           <w:szCs w:val="28"/>
         </w:rPr>
-        <w:t>Controller</w:t>
-      </w:r>
-      <w:proofErr w:type="spellEnd"/>
+      </w:pPr>
       <w:r>
         <w:rPr>
           <w:rStyle w:val="a7"/>
@@ -4445,15 +4566,10 @@
           <w:sz w:val="28"/>
           <w:szCs w:val="28"/>
         </w:rPr>
-        <w:t>):</w:t>
-      </w:r>
-    </w:p>
-    <w:p>
-      <w:pPr>
-        <w:shd w:val="clear" w:color="auto" w:fill="FFFFFF"/>
-        <w:spacing w:before="240" w:after="240" w:line="360" w:lineRule="auto"/>
-        <w:ind w:firstLine="360"/>
-        <w:jc w:val="both"/>
+        <w:t xml:space="preserve">    Отображение данных для пользователя в веб-приложении реализуется с помощью </w:t>
+      </w:r>
+      <w:proofErr w:type="spellStart"/>
+      <w:r>
         <w:rPr>
           <w:rStyle w:val="a7"/>
           <w:rFonts w:ascii="Times New Roman" w:eastAsia="Times New Roman" w:hAnsi="Times New Roman" w:cs="Times New Roman"/>
@@ -4463,7 +4579,9 @@
           <w:sz w:val="28"/>
           <w:szCs w:val="28"/>
         </w:rPr>
-      </w:pPr>
+        <w:t>шаблонизаторов</w:t>
+      </w:r>
+      <w:proofErr w:type="spellEnd"/>
       <w:r>
         <w:rPr>
           <w:rStyle w:val="a7"/>
@@ -4474,7 +4592,7 @@
           <w:sz w:val="28"/>
           <w:szCs w:val="28"/>
         </w:rPr>
-        <w:t xml:space="preserve">    Контроллеры, включающие </w:t>
+        <w:t xml:space="preserve">, таких как </w:t>
       </w:r>
       <w:proofErr w:type="spellStart"/>
       <w:r>
@@ -4487,7 +4605,7 @@
           <w:sz w:val="28"/>
           <w:szCs w:val="28"/>
         </w:rPr>
-        <w:t>NoteController</w:t>
+        <w:t>Thymeleaf</w:t>
       </w:r>
       <w:proofErr w:type="spellEnd"/>
       <w:r>
@@ -4500,10 +4618,15 @@
           <w:sz w:val="28"/>
           <w:szCs w:val="28"/>
         </w:rPr>
-        <w:t xml:space="preserve"> и </w:t>
-      </w:r>
-      <w:proofErr w:type="spellStart"/>
-      <w:r>
+        <w:t xml:space="preserve"> или JSP. Представления обеспечивают визуализацию информации для пользователей, улучшая пользовательский опыт.</w:t>
+      </w:r>
+    </w:p>
+    <w:p>
+      <w:pPr>
+        <w:shd w:val="clear" w:color="auto" w:fill="FFFFFF"/>
+        <w:spacing w:before="240" w:after="240" w:line="360" w:lineRule="auto"/>
+        <w:ind w:firstLine="360"/>
+        <w:jc w:val="both"/>
         <w:rPr>
           <w:rStyle w:val="a7"/>
           <w:rFonts w:ascii="Times New Roman" w:eastAsia="Times New Roman" w:hAnsi="Times New Roman" w:cs="Times New Roman"/>
@@ -4513,9 +4636,7 @@
           <w:sz w:val="28"/>
           <w:szCs w:val="28"/>
         </w:rPr>
-        <w:t>UserController</w:t>
-      </w:r>
-      <w:proofErr w:type="spellEnd"/>
+      </w:pPr>
       <w:r>
         <w:rPr>
           <w:rStyle w:val="a7"/>
@@ -4526,15 +4647,10 @@
           <w:sz w:val="28"/>
           <w:szCs w:val="28"/>
         </w:rPr>
-        <w:t>, обрабатывают запросы от пользователей и взаимодействуют с моделью и представлением. Они содержат методы для обработки различных типов запросов и управления бизнес-логикой.</w:t>
-      </w:r>
-    </w:p>
-    <w:p>
-      <w:pPr>
-        <w:shd w:val="clear" w:color="auto" w:fill="FFFFFF"/>
-        <w:spacing w:before="240" w:after="240" w:line="360" w:lineRule="auto"/>
-        <w:ind w:firstLine="360"/>
-        <w:jc w:val="both"/>
+        <w:t>3. Контроллер (</w:t>
+      </w:r>
+      <w:proofErr w:type="spellStart"/>
+      <w:r>
         <w:rPr>
           <w:rStyle w:val="a7"/>
           <w:rFonts w:ascii="Times New Roman" w:eastAsia="Times New Roman" w:hAnsi="Times New Roman" w:cs="Times New Roman"/>
@@ -4544,7 +4660,9 @@
           <w:sz w:val="28"/>
           <w:szCs w:val="28"/>
         </w:rPr>
-      </w:pPr>
+        <w:t>Controller</w:t>
+      </w:r>
+      <w:proofErr w:type="spellEnd"/>
       <w:r>
         <w:rPr>
           <w:rStyle w:val="a7"/>
@@ -4555,10 +4673,15 @@
           <w:sz w:val="28"/>
           <w:szCs w:val="28"/>
         </w:rPr>
-        <w:t>4. Репозиторий (</w:t>
-      </w:r>
-      <w:proofErr w:type="spellStart"/>
-      <w:r>
+        <w:t>):</w:t>
+      </w:r>
+    </w:p>
+    <w:p>
+      <w:pPr>
+        <w:shd w:val="clear" w:color="auto" w:fill="FFFFFF"/>
+        <w:spacing w:before="240" w:after="240" w:line="360" w:lineRule="auto"/>
+        <w:ind w:firstLine="360"/>
+        <w:jc w:val="both"/>
         <w:rPr>
           <w:rStyle w:val="a7"/>
           <w:rFonts w:ascii="Times New Roman" w:eastAsia="Times New Roman" w:hAnsi="Times New Roman" w:cs="Times New Roman"/>
@@ -4568,9 +4691,7 @@
           <w:sz w:val="28"/>
           <w:szCs w:val="28"/>
         </w:rPr>
-        <w:t>Repository</w:t>
-      </w:r>
-      <w:proofErr w:type="spellEnd"/>
+      </w:pPr>
       <w:r>
         <w:rPr>
           <w:rStyle w:val="a7"/>
@@ -4581,15 +4702,10 @@
           <w:sz w:val="28"/>
           <w:szCs w:val="28"/>
         </w:rPr>
-        <w:t>):</w:t>
-      </w:r>
-    </w:p>
-    <w:p>
-      <w:pPr>
-        <w:shd w:val="clear" w:color="auto" w:fill="FFFFFF"/>
-        <w:spacing w:before="240" w:after="240" w:line="360" w:lineRule="auto"/>
-        <w:ind w:firstLine="360"/>
-        <w:jc w:val="both"/>
+        <w:t xml:space="preserve">    Контроллеры, включающие </w:t>
+      </w:r>
+      <w:proofErr w:type="spellStart"/>
+      <w:r>
         <w:rPr>
           <w:rStyle w:val="a7"/>
           <w:rFonts w:ascii="Times New Roman" w:eastAsia="Times New Roman" w:hAnsi="Times New Roman" w:cs="Times New Roman"/>
@@ -4599,7 +4715,9 @@
           <w:sz w:val="28"/>
           <w:szCs w:val="28"/>
         </w:rPr>
-      </w:pPr>
+        <w:t>NoteController</w:t>
+      </w:r>
+      <w:proofErr w:type="spellEnd"/>
       <w:r>
         <w:rPr>
           <w:rStyle w:val="a7"/>
@@ -4610,7 +4728,7 @@
           <w:sz w:val="28"/>
           <w:szCs w:val="28"/>
         </w:rPr>
-        <w:t xml:space="preserve">    Репозитории, такие как </w:t>
+        <w:t xml:space="preserve"> и </w:t>
       </w:r>
       <w:proofErr w:type="spellStart"/>
       <w:r>
@@ -4623,7 +4741,7 @@
           <w:sz w:val="28"/>
           <w:szCs w:val="28"/>
         </w:rPr>
-        <w:t>NoteRepository</w:t>
+        <w:t>UserController</w:t>
       </w:r>
       <w:proofErr w:type="spellEnd"/>
       <w:r>
@@ -4636,10 +4754,15 @@
           <w:sz w:val="28"/>
           <w:szCs w:val="28"/>
         </w:rPr>
-        <w:t xml:space="preserve">, </w:t>
-      </w:r>
-      <w:proofErr w:type="spellStart"/>
-      <w:r>
+        <w:t>, обрабатывают запросы от пользователей и взаимодействуют с моделью и представлением. Они содержат методы для обработки различных типов запросов и управления бизнес-логикой.</w:t>
+      </w:r>
+    </w:p>
+    <w:p>
+      <w:pPr>
+        <w:shd w:val="clear" w:color="auto" w:fill="FFFFFF"/>
+        <w:spacing w:before="240" w:after="240" w:line="360" w:lineRule="auto"/>
+        <w:ind w:firstLine="360"/>
+        <w:jc w:val="both"/>
         <w:rPr>
           <w:rStyle w:val="a7"/>
           <w:rFonts w:ascii="Times New Roman" w:eastAsia="Times New Roman" w:hAnsi="Times New Roman" w:cs="Times New Roman"/>
@@ -4649,9 +4772,7 @@
           <w:sz w:val="28"/>
           <w:szCs w:val="28"/>
         </w:rPr>
-        <w:t>PlannerRepository</w:t>
-      </w:r>
-      <w:proofErr w:type="spellEnd"/>
+      </w:pPr>
       <w:r>
         <w:rPr>
           <w:rStyle w:val="a7"/>
@@ -4662,7 +4783,7 @@
           <w:sz w:val="28"/>
           <w:szCs w:val="28"/>
         </w:rPr>
-        <w:t xml:space="preserve">, </w:t>
+        <w:t>4. Репозиторий (</w:t>
       </w:r>
       <w:proofErr w:type="spellStart"/>
       <w:r>
@@ -4675,7 +4796,7 @@
           <w:sz w:val="28"/>
           <w:szCs w:val="28"/>
         </w:rPr>
-        <w:t>RoleRepository</w:t>
+        <w:t>Repository</w:t>
       </w:r>
       <w:proofErr w:type="spellEnd"/>
       <w:r>
@@ -4688,10 +4809,15 @@
           <w:sz w:val="28"/>
           <w:szCs w:val="28"/>
         </w:rPr>
-        <w:t xml:space="preserve"> и </w:t>
-      </w:r>
-      <w:proofErr w:type="spellStart"/>
-      <w:r>
+        <w:t>):</w:t>
+      </w:r>
+    </w:p>
+    <w:p>
+      <w:pPr>
+        <w:shd w:val="clear" w:color="auto" w:fill="FFFFFF"/>
+        <w:spacing w:before="240" w:after="240" w:line="360" w:lineRule="auto"/>
+        <w:ind w:firstLine="360"/>
+        <w:jc w:val="both"/>
         <w:rPr>
           <w:rStyle w:val="a7"/>
           <w:rFonts w:ascii="Times New Roman" w:eastAsia="Times New Roman" w:hAnsi="Times New Roman" w:cs="Times New Roman"/>
@@ -4701,9 +4827,7 @@
           <w:sz w:val="28"/>
           <w:szCs w:val="28"/>
         </w:rPr>
-        <w:t>UserRepository</w:t>
-      </w:r>
-      <w:proofErr w:type="spellEnd"/>
+      </w:pPr>
       <w:r>
         <w:rPr>
           <w:rStyle w:val="a7"/>
@@ -4714,7 +4838,7 @@
           <w:sz w:val="28"/>
           <w:szCs w:val="28"/>
         </w:rPr>
-        <w:t xml:space="preserve">, обеспечивают доступ к данным из базы данных </w:t>
+        <w:t xml:space="preserve">    Репозитории, такие как </w:t>
       </w:r>
       <w:proofErr w:type="spellStart"/>
       <w:r>
@@ -4727,7 +4851,7 @@
           <w:sz w:val="28"/>
           <w:szCs w:val="28"/>
         </w:rPr>
-        <w:t>MySQL</w:t>
+        <w:t>NoteRepository</w:t>
       </w:r>
       <w:proofErr w:type="spellEnd"/>
       <w:r>
@@ -4740,15 +4864,10 @@
           <w:sz w:val="28"/>
           <w:szCs w:val="28"/>
         </w:rPr>
-        <w:t>. Они содержат методы для получения, сохранения, обновления и удаления данных.</w:t>
-      </w:r>
-    </w:p>
-    <w:p>
-      <w:pPr>
-        <w:shd w:val="clear" w:color="auto" w:fill="FFFFFF"/>
-        <w:spacing w:before="240" w:after="240" w:line="360" w:lineRule="auto"/>
-        <w:ind w:firstLine="360"/>
-        <w:jc w:val="both"/>
+        <w:t xml:space="preserve">, </w:t>
+      </w:r>
+      <w:proofErr w:type="spellStart"/>
+      <w:r>
         <w:rPr>
           <w:rStyle w:val="a7"/>
           <w:rFonts w:ascii="Times New Roman" w:eastAsia="Times New Roman" w:hAnsi="Times New Roman" w:cs="Times New Roman"/>
@@ -4758,7 +4877,9 @@
           <w:sz w:val="28"/>
           <w:szCs w:val="28"/>
         </w:rPr>
-      </w:pPr>
+        <w:t>PlannerRepository</w:t>
+      </w:r>
+      <w:proofErr w:type="spellEnd"/>
       <w:r>
         <w:rPr>
           <w:rStyle w:val="a7"/>
@@ -4769,7 +4890,7 @@
           <w:sz w:val="28"/>
           <w:szCs w:val="28"/>
         </w:rPr>
-        <w:t>5. Сервис (</w:t>
+        <w:t xml:space="preserve">, </w:t>
       </w:r>
       <w:proofErr w:type="spellStart"/>
       <w:r>
@@ -4782,7 +4903,7 @@
           <w:sz w:val="28"/>
           <w:szCs w:val="28"/>
         </w:rPr>
-        <w:t>Service</w:t>
+        <w:t>RoleRepository</w:t>
       </w:r>
       <w:proofErr w:type="spellEnd"/>
       <w:r>
@@ -4795,15 +4916,10 @@
           <w:sz w:val="28"/>
           <w:szCs w:val="28"/>
         </w:rPr>
-        <w:t>):</w:t>
-      </w:r>
-    </w:p>
-    <w:p>
-      <w:pPr>
-        <w:shd w:val="clear" w:color="auto" w:fill="FFFFFF"/>
-        <w:spacing w:before="240" w:after="240" w:line="360" w:lineRule="auto"/>
-        <w:ind w:firstLine="360"/>
-        <w:jc w:val="both"/>
+        <w:t xml:space="preserve"> и </w:t>
+      </w:r>
+      <w:proofErr w:type="spellStart"/>
+      <w:r>
         <w:rPr>
           <w:rStyle w:val="a7"/>
           <w:rFonts w:ascii="Times New Roman" w:eastAsia="Times New Roman" w:hAnsi="Times New Roman" w:cs="Times New Roman"/>
@@ -4813,7 +4929,9 @@
           <w:sz w:val="28"/>
           <w:szCs w:val="28"/>
         </w:rPr>
-      </w:pPr>
+        <w:t>UserRepository</w:t>
+      </w:r>
+      <w:proofErr w:type="spellEnd"/>
       <w:r>
         <w:rPr>
           <w:rStyle w:val="a7"/>
@@ -4824,7 +4942,7 @@
           <w:sz w:val="28"/>
           <w:szCs w:val="28"/>
         </w:rPr>
-        <w:t xml:space="preserve">    Сервисы, такие как </w:t>
+        <w:t xml:space="preserve">, обеспечивают доступ к данным из базы данных </w:t>
       </w:r>
       <w:proofErr w:type="spellStart"/>
       <w:r>
@@ -4837,7 +4955,7 @@
           <w:sz w:val="28"/>
           <w:szCs w:val="28"/>
         </w:rPr>
-        <w:t>NoteService</w:t>
+        <w:t>MySQL</w:t>
       </w:r>
       <w:proofErr w:type="spellEnd"/>
       <w:r>
@@ -4850,10 +4968,15 @@
           <w:sz w:val="28"/>
           <w:szCs w:val="28"/>
         </w:rPr>
-        <w:t xml:space="preserve">, </w:t>
-      </w:r>
-      <w:proofErr w:type="spellStart"/>
-      <w:r>
+        <w:t>. Они содержат методы для получения, сохранения, обновления и удаления данных.</w:t>
+      </w:r>
+    </w:p>
+    <w:p>
+      <w:pPr>
+        <w:shd w:val="clear" w:color="auto" w:fill="FFFFFF"/>
+        <w:spacing w:before="240" w:after="240" w:line="360" w:lineRule="auto"/>
+        <w:ind w:firstLine="360"/>
+        <w:jc w:val="both"/>
         <w:rPr>
           <w:rStyle w:val="a7"/>
           <w:rFonts w:ascii="Times New Roman" w:eastAsia="Times New Roman" w:hAnsi="Times New Roman" w:cs="Times New Roman"/>
@@ -4863,9 +4986,7 @@
           <w:sz w:val="28"/>
           <w:szCs w:val="28"/>
         </w:rPr>
-        <w:t>NotificationService</w:t>
-      </w:r>
-      <w:proofErr w:type="spellEnd"/>
+      </w:pPr>
       <w:r>
         <w:rPr>
           <w:rStyle w:val="a7"/>
@@ -4876,7 +4997,7 @@
           <w:sz w:val="28"/>
           <w:szCs w:val="28"/>
         </w:rPr>
-        <w:t xml:space="preserve">, </w:t>
+        <w:t>5. Сервис (</w:t>
       </w:r>
       <w:proofErr w:type="spellStart"/>
       <w:r>
@@ -4889,7 +5010,7 @@
           <w:sz w:val="28"/>
           <w:szCs w:val="28"/>
         </w:rPr>
-        <w:t>PlannerService</w:t>
+        <w:t>Service</w:t>
       </w:r>
       <w:proofErr w:type="spellEnd"/>
       <w:r>
@@ -4902,10 +5023,15 @@
           <w:sz w:val="28"/>
           <w:szCs w:val="28"/>
         </w:rPr>
-        <w:t xml:space="preserve"> и </w:t>
-      </w:r>
-      <w:proofErr w:type="spellStart"/>
-      <w:r>
+        <w:t>):</w:t>
+      </w:r>
+    </w:p>
+    <w:p>
+      <w:pPr>
+        <w:shd w:val="clear" w:color="auto" w:fill="FFFFFF"/>
+        <w:spacing w:before="240" w:after="240" w:line="360" w:lineRule="auto"/>
+        <w:ind w:firstLine="360"/>
+        <w:jc w:val="both"/>
         <w:rPr>
           <w:rStyle w:val="a7"/>
           <w:rFonts w:ascii="Times New Roman" w:eastAsia="Times New Roman" w:hAnsi="Times New Roman" w:cs="Times New Roman"/>
@@ -4915,9 +5041,7 @@
           <w:sz w:val="28"/>
           <w:szCs w:val="28"/>
         </w:rPr>
-        <w:t>UserService</w:t>
-      </w:r>
-      <w:proofErr w:type="spellEnd"/>
+      </w:pPr>
       <w:r>
         <w:rPr>
           <w:rStyle w:val="a7"/>
@@ -4928,15 +5052,10 @@
           <w:sz w:val="28"/>
           <w:szCs w:val="28"/>
         </w:rPr>
-        <w:t>, содержат бизнес-логику приложения. Интерфейсы сервисов и их реализации обеспечивают выполнение операций с данными и управление функциональностью приложения.</w:t>
-      </w:r>
-    </w:p>
-    <w:p>
-      <w:pPr>
-        <w:shd w:val="clear" w:color="auto" w:fill="FFFFFF"/>
-        <w:spacing w:before="240" w:after="240" w:line="360" w:lineRule="auto"/>
-        <w:ind w:firstLine="360"/>
-        <w:jc w:val="both"/>
+        <w:t xml:space="preserve">    Сервисы, такие как </w:t>
+      </w:r>
+      <w:proofErr w:type="spellStart"/>
+      <w:r>
         <w:rPr>
           <w:rStyle w:val="a7"/>
           <w:rFonts w:ascii="Times New Roman" w:eastAsia="Times New Roman" w:hAnsi="Times New Roman" w:cs="Times New Roman"/>
@@ -4946,7 +5065,9 @@
           <w:sz w:val="28"/>
           <w:szCs w:val="28"/>
         </w:rPr>
-      </w:pPr>
+        <w:t>NoteService</w:t>
+      </w:r>
+      <w:proofErr w:type="spellEnd"/>
       <w:r>
         <w:rPr>
           <w:rStyle w:val="a7"/>
@@ -4957,7 +5078,7 @@
           <w:sz w:val="28"/>
           <w:szCs w:val="28"/>
         </w:rPr>
-        <w:t xml:space="preserve">Дополнительно, был создан </w:t>
+        <w:t xml:space="preserve">, </w:t>
       </w:r>
       <w:proofErr w:type="spellStart"/>
       <w:r>
@@ -4970,7 +5091,7 @@
           <w:sz w:val="28"/>
           <w:szCs w:val="28"/>
         </w:rPr>
-        <w:t>CustomUserDetailsService</w:t>
+        <w:t>NotificationService</w:t>
       </w:r>
       <w:proofErr w:type="spellEnd"/>
       <w:r>
@@ -4983,15 +5104,10 @@
           <w:sz w:val="28"/>
           <w:szCs w:val="28"/>
         </w:rPr>
-        <w:t xml:space="preserve"> для обеспечения дополнительной функциональности при работе с пользователями в приложении "Управление планером". Эта архитектурная концепция обеспечивает модульность, гибкость и масштабируемость проекта, позволяя эффективно управлять его разработкой и поддержкой.</w:t>
-      </w:r>
-    </w:p>
-    <w:p>
-      <w:pPr>
-        <w:shd w:val="clear" w:color="auto" w:fill="FFFFFF"/>
-        <w:spacing w:before="240" w:after="240" w:line="360" w:lineRule="auto"/>
-        <w:ind w:firstLine="360"/>
-        <w:jc w:val="both"/>
+        <w:t xml:space="preserve">, </w:t>
+      </w:r>
+      <w:proofErr w:type="spellStart"/>
+      <w:r>
         <w:rPr>
           <w:rStyle w:val="a7"/>
           <w:rFonts w:ascii="Times New Roman" w:eastAsia="Times New Roman" w:hAnsi="Times New Roman" w:cs="Times New Roman"/>
@@ -5001,6 +5117,118 @@
           <w:sz w:val="28"/>
           <w:szCs w:val="28"/>
         </w:rPr>
+        <w:t>PlannerService</w:t>
+      </w:r>
+      <w:proofErr w:type="spellEnd"/>
+      <w:r>
+        <w:rPr>
+          <w:rStyle w:val="a7"/>
+          <w:rFonts w:ascii="Times New Roman" w:eastAsia="Times New Roman" w:hAnsi="Times New Roman" w:cs="Times New Roman"/>
+          <w:b w:val="0"/>
+          <w:bCs w:val="0"/>
+          <w:color w:val="0D0D0D"/>
+          <w:sz w:val="28"/>
+          <w:szCs w:val="28"/>
+        </w:rPr>
+        <w:t xml:space="preserve"> и </w:t>
+      </w:r>
+      <w:proofErr w:type="spellStart"/>
+      <w:r>
+        <w:rPr>
+          <w:rStyle w:val="a7"/>
+          <w:rFonts w:ascii="Times New Roman" w:eastAsia="Times New Roman" w:hAnsi="Times New Roman" w:cs="Times New Roman"/>
+          <w:b w:val="0"/>
+          <w:bCs w:val="0"/>
+          <w:color w:val="0D0D0D"/>
+          <w:sz w:val="28"/>
+          <w:szCs w:val="28"/>
+        </w:rPr>
+        <w:t>UserService</w:t>
+      </w:r>
+      <w:proofErr w:type="spellEnd"/>
+      <w:r>
+        <w:rPr>
+          <w:rStyle w:val="a7"/>
+          <w:rFonts w:ascii="Times New Roman" w:eastAsia="Times New Roman" w:hAnsi="Times New Roman" w:cs="Times New Roman"/>
+          <w:b w:val="0"/>
+          <w:bCs w:val="0"/>
+          <w:color w:val="0D0D0D"/>
+          <w:sz w:val="28"/>
+          <w:szCs w:val="28"/>
+        </w:rPr>
+        <w:t>, содержат бизнес-логику приложения. Интерфейсы сервисов и их реализации обеспечивают выполнение операций с данными и управление функциональностью приложения.</w:t>
+      </w:r>
+    </w:p>
+    <w:p>
+      <w:pPr>
+        <w:shd w:val="clear" w:color="auto" w:fill="FFFFFF"/>
+        <w:spacing w:before="240" w:after="240" w:line="360" w:lineRule="auto"/>
+        <w:ind w:firstLine="360"/>
+        <w:jc w:val="both"/>
+        <w:rPr>
+          <w:rStyle w:val="a7"/>
+          <w:rFonts w:ascii="Times New Roman" w:eastAsia="Times New Roman" w:hAnsi="Times New Roman" w:cs="Times New Roman"/>
+          <w:b w:val="0"/>
+          <w:bCs w:val="0"/>
+          <w:color w:val="0D0D0D"/>
+          <w:sz w:val="28"/>
+          <w:szCs w:val="28"/>
+        </w:rPr>
+      </w:pPr>
+      <w:r>
+        <w:rPr>
+          <w:rStyle w:val="a7"/>
+          <w:rFonts w:ascii="Times New Roman" w:eastAsia="Times New Roman" w:hAnsi="Times New Roman" w:cs="Times New Roman"/>
+          <w:b w:val="0"/>
+          <w:bCs w:val="0"/>
+          <w:color w:val="0D0D0D"/>
+          <w:sz w:val="28"/>
+          <w:szCs w:val="28"/>
+        </w:rPr>
+        <w:t xml:space="preserve">Дополнительно, был создан </w:t>
+      </w:r>
+      <w:proofErr w:type="spellStart"/>
+      <w:r>
+        <w:rPr>
+          <w:rStyle w:val="a7"/>
+          <w:rFonts w:ascii="Times New Roman" w:eastAsia="Times New Roman" w:hAnsi="Times New Roman" w:cs="Times New Roman"/>
+          <w:b w:val="0"/>
+          <w:bCs w:val="0"/>
+          <w:color w:val="0D0D0D"/>
+          <w:sz w:val="28"/>
+          <w:szCs w:val="28"/>
+        </w:rPr>
+        <w:t>CustomUserDetailsService</w:t>
+      </w:r>
+      <w:proofErr w:type="spellEnd"/>
+      <w:r>
+        <w:rPr>
+          <w:rStyle w:val="a7"/>
+          <w:rFonts w:ascii="Times New Roman" w:eastAsia="Times New Roman" w:hAnsi="Times New Roman" w:cs="Times New Roman"/>
+          <w:b w:val="0"/>
+          <w:bCs w:val="0"/>
+          <w:color w:val="0D0D0D"/>
+          <w:sz w:val="28"/>
+          <w:szCs w:val="28"/>
+        </w:rPr>
+        <w:t xml:space="preserve"> для обеспечения дополнительной функциональности при работе с пользователями в приложении "Управление планером". Эта архитектурная концепция обеспечивает модульность, гибкость и масштабируемость проекта, позволяя эффективно управлять его разработкой и поддержкой.</w:t>
+      </w:r>
+    </w:p>
+    <w:p>
+      <w:pPr>
+        <w:shd w:val="clear" w:color="auto" w:fill="FFFFFF"/>
+        <w:spacing w:before="240" w:after="240" w:line="360" w:lineRule="auto"/>
+        <w:ind w:firstLine="360"/>
+        <w:jc w:val="both"/>
+        <w:rPr>
+          <w:rStyle w:val="a7"/>
+          <w:rFonts w:ascii="Times New Roman" w:eastAsia="Times New Roman" w:hAnsi="Times New Roman" w:cs="Times New Roman"/>
+          <w:b w:val="0"/>
+          <w:bCs w:val="0"/>
+          <w:color w:val="0D0D0D"/>
+          <w:sz w:val="28"/>
+          <w:szCs w:val="28"/>
+        </w:rPr>
       </w:pPr>
     </w:p>
     <w:p>
@@ -5076,7 +5304,27 @@
           <w:sz w:val="28"/>
           <w:szCs w:val="28"/>
         </w:rPr>
-        <w:t xml:space="preserve">При создании проекта "Управление планером" с использованием Spring </w:t>
+        <w:t xml:space="preserve">При создании проекта "Управление планером" с использованием </w:t>
+      </w:r>
+      <w:proofErr w:type="spellStart"/>
+      <w:r>
+        <w:rPr>
+          <w:rFonts w:ascii="Times New Roman" w:hAnsi="Times New Roman" w:cs="Times New Roman"/>
+          <w:bCs/>
+          <w:sz w:val="28"/>
+          <w:szCs w:val="28"/>
+        </w:rPr>
+        <w:t>Spring</w:t>
+      </w:r>
+      <w:proofErr w:type="spellEnd"/>
+      <w:r>
+        <w:rPr>
+          <w:rFonts w:ascii="Times New Roman" w:hAnsi="Times New Roman" w:cs="Times New Roman"/>
+          <w:bCs/>
+          <w:sz w:val="28"/>
+          <w:szCs w:val="28"/>
+        </w:rPr>
+        <w:t xml:space="preserve"> </w:t>
       </w:r>
       <w:proofErr w:type="spellStart"/>
       <w:r>
@@ -5186,7 +5434,27 @@
           <w:sz w:val="28"/>
           <w:szCs w:val="28"/>
         </w:rPr>
-        <w:t xml:space="preserve">Эта зависимость содержит необходимые библиотеки для работы с JPA (Java </w:t>
+        <w:t>Эта зависимость содержит необходимые библиотеки для работы с JPA (</w:t>
+      </w:r>
+      <w:proofErr w:type="spellStart"/>
+      <w:r>
+        <w:rPr>
+          <w:rFonts w:ascii="Times New Roman" w:hAnsi="Times New Roman" w:cs="Times New Roman"/>
+          <w:bCs/>
+          <w:sz w:val="28"/>
+          <w:szCs w:val="28"/>
+        </w:rPr>
+        <w:t>Java</w:t>
+      </w:r>
+      <w:proofErr w:type="spellEnd"/>
+      <w:r>
+        <w:rPr>
+          <w:rFonts w:ascii="Times New Roman" w:hAnsi="Times New Roman" w:cs="Times New Roman"/>
+          <w:bCs/>
+          <w:sz w:val="28"/>
+          <w:szCs w:val="28"/>
+        </w:rPr>
+        <w:t xml:space="preserve"> </w:t>
       </w:r>
       <w:proofErr w:type="spellStart"/>
       <w:r>
@@ -5290,7 +5558,27 @@
           <w:sz w:val="28"/>
           <w:szCs w:val="28"/>
         </w:rPr>
-        <w:t xml:space="preserve">Зависимость включает инструменты для работы с JDBC (Java </w:t>
+        <w:t>Зависимость включает инструменты для работы с JDBC (</w:t>
+      </w:r>
+      <w:proofErr w:type="spellStart"/>
+      <w:r>
+        <w:rPr>
+          <w:rFonts w:ascii="Times New Roman" w:hAnsi="Times New Roman" w:cs="Times New Roman"/>
+          <w:bCs/>
+          <w:sz w:val="28"/>
+          <w:szCs w:val="28"/>
+        </w:rPr>
+        <w:t>Java</w:t>
+      </w:r>
+      <w:proofErr w:type="spellEnd"/>
+      <w:r>
+        <w:rPr>
+          <w:rFonts w:ascii="Times New Roman" w:hAnsi="Times New Roman" w:cs="Times New Roman"/>
+          <w:bCs/>
+          <w:sz w:val="28"/>
+          <w:szCs w:val="28"/>
+        </w:rPr>
+        <w:t xml:space="preserve"> </w:t>
       </w:r>
       <w:proofErr w:type="spellStart"/>
       <w:r>
@@ -5558,7 +5846,27 @@
           <w:sz w:val="28"/>
           <w:szCs w:val="28"/>
         </w:rPr>
-        <w:t xml:space="preserve">Включает инструменты для разработки веб-приложений на Spring </w:t>
+        <w:t xml:space="preserve">Включает инструменты для разработки веб-приложений на </w:t>
+      </w:r>
+      <w:proofErr w:type="spellStart"/>
+      <w:r>
+        <w:rPr>
+          <w:rFonts w:ascii="Times New Roman" w:hAnsi="Times New Roman" w:cs="Times New Roman"/>
+          <w:bCs/>
+          <w:sz w:val="28"/>
+          <w:szCs w:val="28"/>
+        </w:rPr>
+        <w:t>Spring</w:t>
+      </w:r>
+      <w:proofErr w:type="spellEnd"/>
+      <w:r>
+        <w:rPr>
+          <w:rFonts w:ascii="Times New Roman" w:hAnsi="Times New Roman" w:cs="Times New Roman"/>
+          <w:bCs/>
+          <w:sz w:val="28"/>
+          <w:szCs w:val="28"/>
+        </w:rPr>
+        <w:t xml:space="preserve"> </w:t>
       </w:r>
       <w:proofErr w:type="spellStart"/>
       <w:r>
@@ -7478,7 +7786,6 @@
           <w:b/>
           <w:sz w:val="28"/>
           <w:szCs w:val="28"/>
-          <w:lang w:val="en-US"/>
         </w:rPr>
         <w:t xml:space="preserve"> (</w:t>
       </w:r>
@@ -8286,9 +8593,27 @@
           <w:bCs/>
           <w:sz w:val="28"/>
           <w:szCs w:val="28"/>
+        </w:rPr>
+        <w:t>@</w:t>
+      </w:r>
+      <w:r>
+        <w:rPr>
+          <w:rFonts w:ascii="Times New Roman" w:eastAsia="Times New Roman" w:hAnsi="Times New Roman" w:cs="Times New Roman"/>
+          <w:bCs/>
+          <w:sz w:val="28"/>
+          <w:szCs w:val="28"/>
           <w:lang w:val="en-US"/>
         </w:rPr>
-        <w:t>@Column)</w:t>
+        <w:t>Column</w:t>
+      </w:r>
+      <w:r>
+        <w:rPr>
+          <w:rFonts w:ascii="Times New Roman" w:eastAsia="Times New Roman" w:hAnsi="Times New Roman" w:cs="Times New Roman"/>
+          <w:bCs/>
+          <w:sz w:val="28"/>
+          <w:szCs w:val="28"/>
+        </w:rPr>
+        <w:t>)</w:t>
       </w:r>
       <w:r>
         <w:rPr>
@@ -11158,7 +11483,27 @@
           <w:szCs w:val="28"/>
         </w:rPr>
         <w:tab/>
-        <w:t xml:space="preserve">Аннотация, которая помечает класс как сущность JPA (Java </w:t>
+        <w:t>Аннотация, которая помечает класс как сущность JPA (</w:t>
+      </w:r>
+      <w:proofErr w:type="spellStart"/>
+      <w:r>
+        <w:rPr>
+          <w:rFonts w:ascii="Times New Roman" w:hAnsi="Times New Roman" w:cs="Times New Roman"/>
+          <w:bCs/>
+          <w:sz w:val="28"/>
+          <w:szCs w:val="28"/>
+        </w:rPr>
+        <w:t>Java</w:t>
+      </w:r>
+      <w:proofErr w:type="spellEnd"/>
+      <w:r>
+        <w:rPr>
+          <w:rFonts w:ascii="Times New Roman" w:hAnsi="Times New Roman" w:cs="Times New Roman"/>
+          <w:bCs/>
+          <w:sz w:val="28"/>
+          <w:szCs w:val="28"/>
+        </w:rPr>
+        <w:t xml:space="preserve"> </w:t>
       </w:r>
       <w:proofErr w:type="spellStart"/>
       <w:r>
@@ -12233,7 +12578,27 @@
           <w:sz w:val="28"/>
           <w:szCs w:val="28"/>
         </w:rPr>
-        <w:t xml:space="preserve"> на основе Spring </w:t>
+        <w:t xml:space="preserve"> на основе </w:t>
+      </w:r>
+      <w:proofErr w:type="spellStart"/>
+      <w:r>
+        <w:rPr>
+          <w:rFonts w:ascii="Times New Roman" w:hAnsi="Times New Roman" w:cs="Times New Roman"/>
+          <w:bCs/>
+          <w:sz w:val="28"/>
+          <w:szCs w:val="28"/>
+        </w:rPr>
+        <w:t>Spring</w:t>
+      </w:r>
+      <w:proofErr w:type="spellEnd"/>
+      <w:r>
+        <w:rPr>
+          <w:rFonts w:ascii="Times New Roman" w:hAnsi="Times New Roman" w:cs="Times New Roman"/>
+          <w:bCs/>
+          <w:sz w:val="28"/>
+          <w:szCs w:val="28"/>
+        </w:rPr>
+        <w:t xml:space="preserve"> </w:t>
       </w:r>
       <w:proofErr w:type="spellStart"/>
       <w:r>
@@ -12403,14 +12768,16 @@
           <w:bCs/>
           <w:sz w:val="28"/>
           <w:szCs w:val="28"/>
-        </w:rPr>
-      </w:pPr>
-      <w:r>
-        <w:rPr>
-          <w:rFonts w:ascii="Times New Roman" w:hAnsi="Times New Roman" w:cs="Times New Roman"/>
-          <w:bCs/>
-          <w:sz w:val="28"/>
-          <w:szCs w:val="28"/>
+          <w:lang w:val="en-US"/>
+        </w:rPr>
+      </w:pPr>
+      <w:r>
+        <w:rPr>
+          <w:rFonts w:ascii="Times New Roman" w:hAnsi="Times New Roman" w:cs="Times New Roman"/>
+          <w:bCs/>
+          <w:sz w:val="28"/>
+          <w:szCs w:val="28"/>
+          <w:lang w:val="en-US"/>
         </w:rPr>
         <w:t xml:space="preserve">        - </w:t>
       </w:r>
@@ -12430,6 +12797,7 @@
           <w:bCs/>
           <w:sz w:val="28"/>
           <w:szCs w:val="28"/>
+          <w:lang w:val="en-US"/>
         </w:rPr>
         <w:t xml:space="preserve">: </w:t>
       </w:r>
@@ -12472,6 +12840,7 @@
           <w:bCs/>
           <w:sz w:val="28"/>
           <w:szCs w:val="28"/>
+          <w:lang w:val="en-US"/>
         </w:rPr>
         <w:t xml:space="preserve"> </w:t>
       </w:r>
@@ -12490,6 +12859,7 @@
           <w:bCs/>
           <w:sz w:val="28"/>
           <w:szCs w:val="28"/>
+          <w:lang w:val="en-US"/>
         </w:rPr>
         <w:t xml:space="preserve"> </w:t>
       </w:r>
@@ -12499,6 +12869,7 @@
           <w:bCs/>
           <w:sz w:val="28"/>
           <w:szCs w:val="28"/>
+          <w:lang w:val="en-US"/>
         </w:rPr>
         <w:t>«</w:t>
       </w:r>
@@ -12518,6 +12889,7 @@
           <w:bCs/>
           <w:sz w:val="28"/>
           <w:szCs w:val="28"/>
+          <w:lang w:val="en-US"/>
         </w:rPr>
         <w:t>»</w:t>
       </w:r>
@@ -12527,6 +12899,7 @@
           <w:bCs/>
           <w:sz w:val="28"/>
           <w:szCs w:val="28"/>
+          <w:lang w:val="en-US"/>
         </w:rPr>
         <w:t xml:space="preserve">. </w:t>
       </w:r>
@@ -12551,36 +12924,27 @@
           <w:bCs/>
           <w:sz w:val="28"/>
           <w:szCs w:val="28"/>
-        </w:rPr>
-      </w:pPr>
-      <w:r>
-        <w:rPr>
-          <w:rFonts w:ascii="Times New Roman" w:hAnsi="Times New Roman" w:cs="Times New Roman"/>
-          <w:bCs/>
-          <w:sz w:val="28"/>
-          <w:szCs w:val="28"/>
-        </w:rPr>
-        <w:t xml:space="preserve">    - </w:t>
-      </w:r>
-      <w:proofErr w:type="spellStart"/>
-      <w:r>
-        <w:rPr>
-          <w:rFonts w:ascii="Times New Roman" w:hAnsi="Times New Roman" w:cs="Times New Roman"/>
-          <w:bCs/>
-          <w:sz w:val="28"/>
-          <w:szCs w:val="28"/>
-        </w:rPr>
-        <w:t>main</w:t>
-      </w:r>
-      <w:proofErr w:type="spellEnd"/>
-      <w:r>
-        <w:rPr>
-          <w:rFonts w:ascii="Times New Roman" w:hAnsi="Times New Roman" w:cs="Times New Roman"/>
-          <w:bCs/>
-          <w:sz w:val="28"/>
-          <w:szCs w:val="28"/>
-        </w:rPr>
-        <w:t>:</w:t>
+          <w:lang w:val="en-US"/>
+        </w:rPr>
+      </w:pPr>
+      <w:r>
+        <w:rPr>
+          <w:rFonts w:ascii="Times New Roman" w:hAnsi="Times New Roman" w:cs="Times New Roman"/>
+          <w:bCs/>
+          <w:sz w:val="28"/>
+          <w:szCs w:val="28"/>
+        </w:rPr>
+        <w:t xml:space="preserve">    </w:t>
+      </w:r>
+      <w:r>
+        <w:rPr>
+          <w:rFonts w:ascii="Times New Roman" w:hAnsi="Times New Roman" w:cs="Times New Roman"/>
+          <w:bCs/>
+          <w:sz w:val="28"/>
+          <w:szCs w:val="28"/>
+          <w:lang w:val="en-US"/>
+        </w:rPr>
+        <w:t>- main:</w:t>
       </w:r>
     </w:p>
     <w:p>
@@ -12716,8 +13080,163 @@
           <w:bCs/>
           <w:sz w:val="28"/>
           <w:szCs w:val="28"/>
+        </w:rPr>
+      </w:pPr>
+      <w:r>
+        <w:rPr>
+          <w:rFonts w:ascii="Times New Roman" w:hAnsi="Times New Roman" w:cs="Times New Roman"/>
+          <w:bCs/>
+          <w:sz w:val="28"/>
+          <w:szCs w:val="28"/>
+        </w:rPr>
+        <w:t xml:space="preserve">        - </w:t>
+      </w:r>
+      <w:proofErr w:type="spellStart"/>
+      <w:r>
+        <w:rPr>
+          <w:rFonts w:ascii="Times New Roman" w:hAnsi="Times New Roman" w:cs="Times New Roman"/>
+          <w:bCs/>
+          <w:sz w:val="28"/>
+          <w:szCs w:val="28"/>
+        </w:rPr>
+        <w:t>generate-ddl</w:t>
+      </w:r>
+      <w:proofErr w:type="spellEnd"/>
+      <w:r>
+        <w:rPr>
+          <w:rFonts w:ascii="Times New Roman" w:hAnsi="Times New Roman" w:cs="Times New Roman"/>
+          <w:bCs/>
+          <w:sz w:val="28"/>
+          <w:szCs w:val="28"/>
+        </w:rPr>
+        <w:t xml:space="preserve">: </w:t>
+      </w:r>
+      <w:r>
+        <w:rPr>
+          <w:rFonts w:ascii="Times New Roman" w:hAnsi="Times New Roman" w:cs="Times New Roman"/>
+          <w:bCs/>
+          <w:sz w:val="28"/>
+          <w:szCs w:val="28"/>
           <w:lang w:val="en-US"/>
         </w:rPr>
+        <w:t>false</w:t>
+      </w:r>
+    </w:p>
+    <w:p>
+      <w:pPr>
+        <w:shd w:val="clear" w:color="auto" w:fill="FFFFFF"/>
+        <w:spacing w:before="240" w:after="240" w:line="360" w:lineRule="auto"/>
+        <w:ind w:firstLine="567"/>
+        <w:jc w:val="both"/>
+        <w:rPr>
+          <w:rFonts w:ascii="Times New Roman" w:hAnsi="Times New Roman" w:cs="Times New Roman"/>
+          <w:bCs/>
+          <w:sz w:val="28"/>
+          <w:szCs w:val="28"/>
+        </w:rPr>
+      </w:pPr>
+      <w:r>
+        <w:rPr>
+          <w:rFonts w:ascii="Times New Roman" w:hAnsi="Times New Roman" w:cs="Times New Roman"/>
+          <w:bCs/>
+          <w:sz w:val="28"/>
+          <w:szCs w:val="28"/>
+        </w:rPr>
+        <w:t>Управляет генерацией DDL (</w:t>
+      </w:r>
+      <w:proofErr w:type="spellStart"/>
+      <w:r>
+        <w:rPr>
+          <w:rFonts w:ascii="Times New Roman" w:hAnsi="Times New Roman" w:cs="Times New Roman"/>
+          <w:bCs/>
+          <w:sz w:val="28"/>
+          <w:szCs w:val="28"/>
+        </w:rPr>
+        <w:t>Data</w:t>
+      </w:r>
+      <w:proofErr w:type="spellEnd"/>
+      <w:r>
+        <w:rPr>
+          <w:rFonts w:ascii="Times New Roman" w:hAnsi="Times New Roman" w:cs="Times New Roman"/>
+          <w:bCs/>
+          <w:sz w:val="28"/>
+          <w:szCs w:val="28"/>
+        </w:rPr>
+        <w:t xml:space="preserve"> </w:t>
+      </w:r>
+      <w:proofErr w:type="spellStart"/>
+      <w:r>
+        <w:rPr>
+          <w:rFonts w:ascii="Times New Roman" w:hAnsi="Times New Roman" w:cs="Times New Roman"/>
+          <w:bCs/>
+          <w:sz w:val="28"/>
+          <w:szCs w:val="28"/>
+        </w:rPr>
+        <w:t>Definition</w:t>
+      </w:r>
+      <w:proofErr w:type="spellEnd"/>
+      <w:r>
+        <w:rPr>
+          <w:rFonts w:ascii="Times New Roman" w:hAnsi="Times New Roman" w:cs="Times New Roman"/>
+          <w:bCs/>
+          <w:sz w:val="28"/>
+          <w:szCs w:val="28"/>
+        </w:rPr>
+        <w:t xml:space="preserve"> </w:t>
+      </w:r>
+      <w:proofErr w:type="spellStart"/>
+      <w:r>
+        <w:rPr>
+          <w:rFonts w:ascii="Times New Roman" w:hAnsi="Times New Roman" w:cs="Times New Roman"/>
+          <w:bCs/>
+          <w:sz w:val="28"/>
+          <w:szCs w:val="28"/>
+        </w:rPr>
+        <w:t>Language</w:t>
+      </w:r>
+      <w:proofErr w:type="spellEnd"/>
+      <w:r>
+        <w:rPr>
+          <w:rFonts w:ascii="Times New Roman" w:hAnsi="Times New Roman" w:cs="Times New Roman"/>
+          <w:bCs/>
+          <w:sz w:val="28"/>
+          <w:szCs w:val="28"/>
+        </w:rPr>
+        <w:t xml:space="preserve">) скриптов для создания базы данных. Значение </w:t>
+      </w:r>
+      <w:proofErr w:type="spellStart"/>
+      <w:r>
+        <w:rPr>
+          <w:rFonts w:ascii="Times New Roman" w:hAnsi="Times New Roman" w:cs="Times New Roman"/>
+          <w:bCs/>
+          <w:sz w:val="28"/>
+          <w:szCs w:val="28"/>
+        </w:rPr>
+        <w:t>false</w:t>
+      </w:r>
+      <w:proofErr w:type="spellEnd"/>
+      <w:r>
+        <w:rPr>
+          <w:rFonts w:ascii="Times New Roman" w:hAnsi="Times New Roman" w:cs="Times New Roman"/>
+          <w:bCs/>
+          <w:sz w:val="28"/>
+          <w:szCs w:val="28"/>
+        </w:rPr>
+        <w:t xml:space="preserve"> отключает автоматическую генерацию DDL скриптов.</w:t>
+      </w:r>
+    </w:p>
+    <w:p>
+      <w:pPr>
+        <w:shd w:val="clear" w:color="auto" w:fill="FFFFFF"/>
+        <w:spacing w:before="240" w:after="240" w:line="360" w:lineRule="auto"/>
+        <w:ind w:firstLine="567"/>
+        <w:jc w:val="both"/>
+        <w:rPr>
+          <w:rFonts w:ascii="Times New Roman" w:hAnsi="Times New Roman" w:cs="Times New Roman"/>
+          <w:bCs/>
+          <w:sz w:val="28"/>
+          <w:szCs w:val="28"/>
+        </w:rPr>
       </w:pPr>
       <w:r>
         <w:rPr>
@@ -12736,7 +13255,50 @@
           <w:sz w:val="28"/>
           <w:szCs w:val="28"/>
         </w:rPr>
-        <w:t>generate-ddl</w:t>
+        <w:t>hibernate</w:t>
+      </w:r>
+      <w:proofErr w:type="spellEnd"/>
+      <w:r>
+        <w:rPr>
+          <w:rFonts w:ascii="Times New Roman" w:hAnsi="Times New Roman" w:cs="Times New Roman"/>
+          <w:bCs/>
+          <w:sz w:val="28"/>
+          <w:szCs w:val="28"/>
+        </w:rPr>
+        <w:t>:</w:t>
+      </w:r>
+    </w:p>
+    <w:p>
+      <w:pPr>
+        <w:shd w:val="clear" w:color="auto" w:fill="FFFFFF"/>
+        <w:spacing w:before="240" w:after="240" w:line="360" w:lineRule="auto"/>
+        <w:ind w:firstLine="567"/>
+        <w:jc w:val="both"/>
+        <w:rPr>
+          <w:rFonts w:ascii="Times New Roman" w:hAnsi="Times New Roman" w:cs="Times New Roman"/>
+          <w:bCs/>
+          <w:sz w:val="28"/>
+          <w:szCs w:val="28"/>
+        </w:rPr>
+      </w:pPr>
+      <w:r>
+        <w:rPr>
+          <w:rFonts w:ascii="Times New Roman" w:hAnsi="Times New Roman" w:cs="Times New Roman"/>
+          <w:bCs/>
+          <w:sz w:val="28"/>
+          <w:szCs w:val="28"/>
+        </w:rPr>
+        <w:t xml:space="preserve">            - </w:t>
+      </w:r>
+      <w:proofErr w:type="spellStart"/>
+      <w:r>
+        <w:rPr>
+          <w:rFonts w:ascii="Times New Roman" w:hAnsi="Times New Roman" w:cs="Times New Roman"/>
+          <w:bCs/>
+          <w:sz w:val="28"/>
+          <w:szCs w:val="28"/>
+        </w:rPr>
+        <w:t>ddl-auto</w:t>
       </w:r>
       <w:proofErr w:type="spellEnd"/>
       <w:r>
@@ -12756,6 +13318,122 @@
           <w:szCs w:val="28"/>
           <w:lang w:val="en-US"/>
         </w:rPr>
+        <w:t>none</w:t>
+      </w:r>
+    </w:p>
+    <w:p>
+      <w:pPr>
+        <w:shd w:val="clear" w:color="auto" w:fill="FFFFFF"/>
+        <w:spacing w:before="240" w:after="240" w:line="360" w:lineRule="auto"/>
+        <w:ind w:firstLine="567"/>
+        <w:jc w:val="both"/>
+        <w:rPr>
+          <w:rFonts w:ascii="Times New Roman" w:hAnsi="Times New Roman" w:cs="Times New Roman"/>
+          <w:bCs/>
+          <w:sz w:val="28"/>
+          <w:szCs w:val="28"/>
+        </w:rPr>
+      </w:pPr>
+      <w:r>
+        <w:rPr>
+          <w:rFonts w:ascii="Times New Roman" w:hAnsi="Times New Roman" w:cs="Times New Roman"/>
+          <w:bCs/>
+          <w:sz w:val="28"/>
+          <w:szCs w:val="28"/>
+        </w:rPr>
+        <w:t xml:space="preserve">Режим работы </w:t>
+      </w:r>
+      <w:proofErr w:type="spellStart"/>
+      <w:r>
+        <w:rPr>
+          <w:rFonts w:ascii="Times New Roman" w:hAnsi="Times New Roman" w:cs="Times New Roman"/>
+          <w:bCs/>
+          <w:sz w:val="28"/>
+          <w:szCs w:val="28"/>
+        </w:rPr>
+        <w:t>Hibernate</w:t>
+      </w:r>
+      <w:proofErr w:type="spellEnd"/>
+      <w:r>
+        <w:rPr>
+          <w:rFonts w:ascii="Times New Roman" w:hAnsi="Times New Roman" w:cs="Times New Roman"/>
+          <w:bCs/>
+          <w:sz w:val="28"/>
+          <w:szCs w:val="28"/>
+        </w:rPr>
+        <w:t xml:space="preserve"> по созданию таблиц и схем. Значение </w:t>
+      </w:r>
+      <w:proofErr w:type="spellStart"/>
+      <w:r>
+        <w:rPr>
+          <w:rFonts w:ascii="Times New Roman" w:hAnsi="Times New Roman" w:cs="Times New Roman"/>
+          <w:bCs/>
+          <w:sz w:val="28"/>
+          <w:szCs w:val="28"/>
+        </w:rPr>
+        <w:t>none</w:t>
+      </w:r>
+      <w:proofErr w:type="spellEnd"/>
+      <w:r>
+        <w:rPr>
+          <w:rFonts w:ascii="Times New Roman" w:hAnsi="Times New Roman" w:cs="Times New Roman"/>
+          <w:bCs/>
+          <w:sz w:val="28"/>
+          <w:szCs w:val="28"/>
+        </w:rPr>
+        <w:t xml:space="preserve"> отключает автоматическое обновление схемы базы данных.</w:t>
+      </w:r>
+    </w:p>
+    <w:p>
+      <w:pPr>
+        <w:shd w:val="clear" w:color="auto" w:fill="FFFFFF"/>
+        <w:spacing w:before="240" w:after="240" w:line="360" w:lineRule="auto"/>
+        <w:ind w:firstLine="567"/>
+        <w:jc w:val="both"/>
+        <w:rPr>
+          <w:rFonts w:ascii="Times New Roman" w:hAnsi="Times New Roman" w:cs="Times New Roman"/>
+          <w:bCs/>
+          <w:sz w:val="28"/>
+          <w:szCs w:val="28"/>
+        </w:rPr>
+      </w:pPr>
+      <w:r>
+        <w:rPr>
+          <w:rFonts w:ascii="Times New Roman" w:hAnsi="Times New Roman" w:cs="Times New Roman"/>
+          <w:bCs/>
+          <w:sz w:val="28"/>
+          <w:szCs w:val="28"/>
+        </w:rPr>
+        <w:t xml:space="preserve">        - </w:t>
+      </w:r>
+      <w:proofErr w:type="spellStart"/>
+      <w:r>
+        <w:rPr>
+          <w:rFonts w:ascii="Times New Roman" w:hAnsi="Times New Roman" w:cs="Times New Roman"/>
+          <w:bCs/>
+          <w:sz w:val="28"/>
+          <w:szCs w:val="28"/>
+        </w:rPr>
+        <w:t>open-in-view</w:t>
+      </w:r>
+      <w:proofErr w:type="spellEnd"/>
+      <w:r>
+        <w:rPr>
+          <w:rFonts w:ascii="Times New Roman" w:hAnsi="Times New Roman" w:cs="Times New Roman"/>
+          <w:bCs/>
+          <w:sz w:val="28"/>
+          <w:szCs w:val="28"/>
+        </w:rPr>
+        <w:t xml:space="preserve">: </w:t>
+      </w:r>
+      <w:r>
+        <w:rPr>
+          <w:rFonts w:ascii="Times New Roman" w:hAnsi="Times New Roman" w:cs="Times New Roman"/>
+          <w:bCs/>
+          <w:sz w:val="28"/>
+          <w:szCs w:val="28"/>
+          <w:lang w:val="en-US"/>
+        </w:rPr>
         <w:t>false</w:t>
       </w:r>
     </w:p>
@@ -12779,17 +13457,118 @@
           <w:sz w:val="28"/>
           <w:szCs w:val="28"/>
         </w:rPr>
-        <w:t>Управляет генерацией DDL (</w:t>
-      </w:r>
-      <w:proofErr w:type="spellStart"/>
-      <w:r>
-        <w:rPr>
-          <w:rFonts w:ascii="Times New Roman" w:hAnsi="Times New Roman" w:cs="Times New Roman"/>
-          <w:bCs/>
-          <w:sz w:val="28"/>
-          <w:szCs w:val="28"/>
-        </w:rPr>
-        <w:t>Data</w:t>
+        <w:t xml:space="preserve">Опция, определяющая использование </w:t>
+      </w:r>
+      <w:r>
+        <w:rPr>
+          <w:rFonts w:ascii="Times New Roman" w:hAnsi="Times New Roman" w:cs="Times New Roman"/>
+          <w:bCs/>
+          <w:sz w:val="28"/>
+          <w:szCs w:val="28"/>
+        </w:rPr>
+        <w:t>«</w:t>
+      </w:r>
+      <w:proofErr w:type="spellStart"/>
+      <w:r>
+        <w:rPr>
+          <w:rFonts w:ascii="Times New Roman" w:hAnsi="Times New Roman" w:cs="Times New Roman"/>
+          <w:bCs/>
+          <w:sz w:val="28"/>
+          <w:szCs w:val="28"/>
+        </w:rPr>
+        <w:t>open-in-view</w:t>
+      </w:r>
+      <w:proofErr w:type="spellEnd"/>
+      <w:r>
+        <w:rPr>
+          <w:rFonts w:ascii="Times New Roman" w:hAnsi="Times New Roman" w:cs="Times New Roman"/>
+          <w:bCs/>
+          <w:sz w:val="28"/>
+          <w:szCs w:val="28"/>
+        </w:rPr>
+        <w:t>»</w:t>
+      </w:r>
+      <w:r>
+        <w:rPr>
+          <w:rFonts w:ascii="Times New Roman" w:hAnsi="Times New Roman" w:cs="Times New Roman"/>
+          <w:bCs/>
+          <w:sz w:val="28"/>
+          <w:szCs w:val="28"/>
+        </w:rPr>
+        <w:t xml:space="preserve"> паттерна. Значение </w:t>
+      </w:r>
+      <w:proofErr w:type="spellStart"/>
+      <w:r>
+        <w:rPr>
+          <w:rFonts w:ascii="Times New Roman" w:hAnsi="Times New Roman" w:cs="Times New Roman"/>
+          <w:bCs/>
+          <w:sz w:val="28"/>
+          <w:szCs w:val="28"/>
+        </w:rPr>
+        <w:t>false</w:t>
+      </w:r>
+      <w:proofErr w:type="spellEnd"/>
+      <w:r>
+        <w:rPr>
+          <w:rFonts w:ascii="Times New Roman" w:hAnsi="Times New Roman" w:cs="Times New Roman"/>
+          <w:bCs/>
+          <w:sz w:val="28"/>
+          <w:szCs w:val="28"/>
+        </w:rPr>
+        <w:t xml:space="preserve"> указывает на отключение этого паттерна, что помогает улучшить производительность приложения.</w:t>
+      </w:r>
+    </w:p>
+    <w:p>
+      <w:pPr>
+        <w:shd w:val="clear" w:color="auto" w:fill="FFFFFF"/>
+        <w:spacing w:before="240" w:after="240" w:line="360" w:lineRule="auto"/>
+        <w:ind w:firstLine="567"/>
+        <w:jc w:val="both"/>
+        <w:rPr>
+          <w:rFonts w:ascii="Times New Roman" w:hAnsi="Times New Roman" w:cs="Times New Roman"/>
+          <w:bCs/>
+          <w:sz w:val="28"/>
+          <w:szCs w:val="28"/>
+        </w:rPr>
+      </w:pPr>
+      <w:r>
+        <w:rPr>
+          <w:rFonts w:ascii="Times New Roman" w:hAnsi="Times New Roman" w:cs="Times New Roman"/>
+          <w:bCs/>
+          <w:sz w:val="28"/>
+          <w:szCs w:val="28"/>
+        </w:rPr>
+        <w:t xml:space="preserve">Файл </w:t>
+      </w:r>
+      <w:proofErr w:type="spellStart"/>
+      <w:r>
+        <w:rPr>
+          <w:rFonts w:ascii="Times New Roman" w:hAnsi="Times New Roman" w:cs="Times New Roman"/>
+          <w:bCs/>
+          <w:sz w:val="28"/>
+          <w:szCs w:val="28"/>
+        </w:rPr>
+        <w:t>application.yml</w:t>
+      </w:r>
+      <w:proofErr w:type="spellEnd"/>
+      <w:r>
+        <w:rPr>
+          <w:rFonts w:ascii="Times New Roman" w:hAnsi="Times New Roman" w:cs="Times New Roman"/>
+          <w:bCs/>
+          <w:sz w:val="28"/>
+          <w:szCs w:val="28"/>
+        </w:rPr>
+        <w:t xml:space="preserve"> является важной частью конфигурации проекта, где определены параметры сервера, настройки </w:t>
+      </w:r>
+      <w:proofErr w:type="spellStart"/>
+      <w:r>
+        <w:rPr>
+          <w:rFonts w:ascii="Times New Roman" w:hAnsi="Times New Roman" w:cs="Times New Roman"/>
+          <w:bCs/>
+          <w:sz w:val="28"/>
+          <w:szCs w:val="28"/>
+        </w:rPr>
+        <w:t>Spring</w:t>
       </w:r>
       <w:proofErr w:type="spellEnd"/>
       <w:r>
@@ -12800,404 +13579,6 @@
           <w:szCs w:val="28"/>
         </w:rPr>
         <w:t xml:space="preserve"> </w:t>
-      </w:r>
-      <w:proofErr w:type="spellStart"/>
-      <w:r>
-        <w:rPr>
-          <w:rFonts w:ascii="Times New Roman" w:hAnsi="Times New Roman" w:cs="Times New Roman"/>
-          <w:bCs/>
-          <w:sz w:val="28"/>
-          <w:szCs w:val="28"/>
-        </w:rPr>
-        <w:t>Definition</w:t>
-      </w:r>
-      <w:proofErr w:type="spellEnd"/>
-      <w:r>
-        <w:rPr>
-          <w:rFonts w:ascii="Times New Roman" w:hAnsi="Times New Roman" w:cs="Times New Roman"/>
-          <w:bCs/>
-          <w:sz w:val="28"/>
-          <w:szCs w:val="28"/>
-        </w:rPr>
-        <w:t xml:space="preserve"> </w:t>
-      </w:r>
-      <w:proofErr w:type="spellStart"/>
-      <w:r>
-        <w:rPr>
-          <w:rFonts w:ascii="Times New Roman" w:hAnsi="Times New Roman" w:cs="Times New Roman"/>
-          <w:bCs/>
-          <w:sz w:val="28"/>
-          <w:szCs w:val="28"/>
-        </w:rPr>
-        <w:t>Language</w:t>
-      </w:r>
-      <w:proofErr w:type="spellEnd"/>
-      <w:r>
-        <w:rPr>
-          <w:rFonts w:ascii="Times New Roman" w:hAnsi="Times New Roman" w:cs="Times New Roman"/>
-          <w:bCs/>
-          <w:sz w:val="28"/>
-          <w:szCs w:val="28"/>
-        </w:rPr>
-        <w:t xml:space="preserve">) скриптов для создания базы данных. Значение </w:t>
-      </w:r>
-      <w:proofErr w:type="spellStart"/>
-      <w:r>
-        <w:rPr>
-          <w:rFonts w:ascii="Times New Roman" w:hAnsi="Times New Roman" w:cs="Times New Roman"/>
-          <w:bCs/>
-          <w:sz w:val="28"/>
-          <w:szCs w:val="28"/>
-        </w:rPr>
-        <w:t>false</w:t>
-      </w:r>
-      <w:proofErr w:type="spellEnd"/>
-      <w:r>
-        <w:rPr>
-          <w:rFonts w:ascii="Times New Roman" w:hAnsi="Times New Roman" w:cs="Times New Roman"/>
-          <w:bCs/>
-          <w:sz w:val="28"/>
-          <w:szCs w:val="28"/>
-        </w:rPr>
-        <w:t xml:space="preserve"> отключает автоматическую генерацию DDL скриптов.</w:t>
-      </w:r>
-    </w:p>
-    <w:p>
-      <w:pPr>
-        <w:shd w:val="clear" w:color="auto" w:fill="FFFFFF"/>
-        <w:spacing w:before="240" w:after="240" w:line="360" w:lineRule="auto"/>
-        <w:ind w:firstLine="567"/>
-        <w:jc w:val="both"/>
-        <w:rPr>
-          <w:rFonts w:ascii="Times New Roman" w:hAnsi="Times New Roman" w:cs="Times New Roman"/>
-          <w:bCs/>
-          <w:sz w:val="28"/>
-          <w:szCs w:val="28"/>
-        </w:rPr>
-      </w:pPr>
-      <w:r>
-        <w:rPr>
-          <w:rFonts w:ascii="Times New Roman" w:hAnsi="Times New Roman" w:cs="Times New Roman"/>
-          <w:bCs/>
-          <w:sz w:val="28"/>
-          <w:szCs w:val="28"/>
-        </w:rPr>
-        <w:t xml:space="preserve">        - </w:t>
-      </w:r>
-      <w:proofErr w:type="spellStart"/>
-      <w:r>
-        <w:rPr>
-          <w:rFonts w:ascii="Times New Roman" w:hAnsi="Times New Roman" w:cs="Times New Roman"/>
-          <w:bCs/>
-          <w:sz w:val="28"/>
-          <w:szCs w:val="28"/>
-        </w:rPr>
-        <w:t>hibernate</w:t>
-      </w:r>
-      <w:proofErr w:type="spellEnd"/>
-      <w:r>
-        <w:rPr>
-          <w:rFonts w:ascii="Times New Roman" w:hAnsi="Times New Roman" w:cs="Times New Roman"/>
-          <w:bCs/>
-          <w:sz w:val="28"/>
-          <w:szCs w:val="28"/>
-        </w:rPr>
-        <w:t>:</w:t>
-      </w:r>
-    </w:p>
-    <w:p>
-      <w:pPr>
-        <w:shd w:val="clear" w:color="auto" w:fill="FFFFFF"/>
-        <w:spacing w:before="240" w:after="240" w:line="360" w:lineRule="auto"/>
-        <w:ind w:firstLine="567"/>
-        <w:jc w:val="both"/>
-        <w:rPr>
-          <w:rFonts w:ascii="Times New Roman" w:hAnsi="Times New Roman" w:cs="Times New Roman"/>
-          <w:bCs/>
-          <w:sz w:val="28"/>
-          <w:szCs w:val="28"/>
-          <w:lang w:val="en-US"/>
-        </w:rPr>
-      </w:pPr>
-      <w:r>
-        <w:rPr>
-          <w:rFonts w:ascii="Times New Roman" w:hAnsi="Times New Roman" w:cs="Times New Roman"/>
-          <w:bCs/>
-          <w:sz w:val="28"/>
-          <w:szCs w:val="28"/>
-        </w:rPr>
-        <w:t xml:space="preserve">            - </w:t>
-      </w:r>
-      <w:proofErr w:type="spellStart"/>
-      <w:r>
-        <w:rPr>
-          <w:rFonts w:ascii="Times New Roman" w:hAnsi="Times New Roman" w:cs="Times New Roman"/>
-          <w:bCs/>
-          <w:sz w:val="28"/>
-          <w:szCs w:val="28"/>
-        </w:rPr>
-        <w:t>ddl-auto</w:t>
-      </w:r>
-      <w:proofErr w:type="spellEnd"/>
-      <w:r>
-        <w:rPr>
-          <w:rFonts w:ascii="Times New Roman" w:hAnsi="Times New Roman" w:cs="Times New Roman"/>
-          <w:bCs/>
-          <w:sz w:val="28"/>
-          <w:szCs w:val="28"/>
-        </w:rPr>
-        <w:t xml:space="preserve">: </w:t>
-      </w:r>
-      <w:r>
-        <w:rPr>
-          <w:rFonts w:ascii="Times New Roman" w:hAnsi="Times New Roman" w:cs="Times New Roman"/>
-          <w:bCs/>
-          <w:sz w:val="28"/>
-          <w:szCs w:val="28"/>
-          <w:lang w:val="en-US"/>
-        </w:rPr>
-        <w:t>none</w:t>
-      </w:r>
-    </w:p>
-    <w:p>
-      <w:pPr>
-        <w:shd w:val="clear" w:color="auto" w:fill="FFFFFF"/>
-        <w:spacing w:before="240" w:after="240" w:line="360" w:lineRule="auto"/>
-        <w:ind w:firstLine="567"/>
-        <w:jc w:val="both"/>
-        <w:rPr>
-          <w:rFonts w:ascii="Times New Roman" w:hAnsi="Times New Roman" w:cs="Times New Roman"/>
-          <w:bCs/>
-          <w:sz w:val="28"/>
-          <w:szCs w:val="28"/>
-        </w:rPr>
-      </w:pPr>
-      <w:r>
-        <w:rPr>
-          <w:rFonts w:ascii="Times New Roman" w:hAnsi="Times New Roman" w:cs="Times New Roman"/>
-          <w:bCs/>
-          <w:sz w:val="28"/>
-          <w:szCs w:val="28"/>
-        </w:rPr>
-        <w:t xml:space="preserve">Режим работы </w:t>
-      </w:r>
-      <w:proofErr w:type="spellStart"/>
-      <w:r>
-        <w:rPr>
-          <w:rFonts w:ascii="Times New Roman" w:hAnsi="Times New Roman" w:cs="Times New Roman"/>
-          <w:bCs/>
-          <w:sz w:val="28"/>
-          <w:szCs w:val="28"/>
-        </w:rPr>
-        <w:t>Hibernate</w:t>
-      </w:r>
-      <w:proofErr w:type="spellEnd"/>
-      <w:r>
-        <w:rPr>
-          <w:rFonts w:ascii="Times New Roman" w:hAnsi="Times New Roman" w:cs="Times New Roman"/>
-          <w:bCs/>
-          <w:sz w:val="28"/>
-          <w:szCs w:val="28"/>
-        </w:rPr>
-        <w:t xml:space="preserve"> по созданию таблиц и схем. Значение </w:t>
-      </w:r>
-      <w:proofErr w:type="spellStart"/>
-      <w:r>
-        <w:rPr>
-          <w:rFonts w:ascii="Times New Roman" w:hAnsi="Times New Roman" w:cs="Times New Roman"/>
-          <w:bCs/>
-          <w:sz w:val="28"/>
-          <w:szCs w:val="28"/>
-        </w:rPr>
-        <w:t>none</w:t>
-      </w:r>
-      <w:proofErr w:type="spellEnd"/>
-      <w:r>
-        <w:rPr>
-          <w:rFonts w:ascii="Times New Roman" w:hAnsi="Times New Roman" w:cs="Times New Roman"/>
-          <w:bCs/>
-          <w:sz w:val="28"/>
-          <w:szCs w:val="28"/>
-        </w:rPr>
-        <w:t xml:space="preserve"> отключает автоматическое обновление схемы базы данных.</w:t>
-      </w:r>
-    </w:p>
-    <w:p>
-      <w:pPr>
-        <w:shd w:val="clear" w:color="auto" w:fill="FFFFFF"/>
-        <w:spacing w:before="240" w:after="240" w:line="360" w:lineRule="auto"/>
-        <w:ind w:firstLine="567"/>
-        <w:jc w:val="both"/>
-        <w:rPr>
-          <w:rFonts w:ascii="Times New Roman" w:hAnsi="Times New Roman" w:cs="Times New Roman"/>
-          <w:bCs/>
-          <w:sz w:val="28"/>
-          <w:szCs w:val="28"/>
-          <w:lang w:val="en-US"/>
-        </w:rPr>
-      </w:pPr>
-      <w:r>
-        <w:rPr>
-          <w:rFonts w:ascii="Times New Roman" w:hAnsi="Times New Roman" w:cs="Times New Roman"/>
-          <w:bCs/>
-          <w:sz w:val="28"/>
-          <w:szCs w:val="28"/>
-        </w:rPr>
-        <w:t xml:space="preserve">        - </w:t>
-      </w:r>
-      <w:proofErr w:type="spellStart"/>
-      <w:r>
-        <w:rPr>
-          <w:rFonts w:ascii="Times New Roman" w:hAnsi="Times New Roman" w:cs="Times New Roman"/>
-          <w:bCs/>
-          <w:sz w:val="28"/>
-          <w:szCs w:val="28"/>
-        </w:rPr>
-        <w:t>open-in-view</w:t>
-      </w:r>
-      <w:proofErr w:type="spellEnd"/>
-      <w:r>
-        <w:rPr>
-          <w:rFonts w:ascii="Times New Roman" w:hAnsi="Times New Roman" w:cs="Times New Roman"/>
-          <w:bCs/>
-          <w:sz w:val="28"/>
-          <w:szCs w:val="28"/>
-        </w:rPr>
-        <w:t xml:space="preserve">: </w:t>
-      </w:r>
-      <w:r>
-        <w:rPr>
-          <w:rFonts w:ascii="Times New Roman" w:hAnsi="Times New Roman" w:cs="Times New Roman"/>
-          <w:bCs/>
-          <w:sz w:val="28"/>
-          <w:szCs w:val="28"/>
-          <w:lang w:val="en-US"/>
-        </w:rPr>
-        <w:t>false</w:t>
-      </w:r>
-    </w:p>
-    <w:p>
-      <w:pPr>
-        <w:shd w:val="clear" w:color="auto" w:fill="FFFFFF"/>
-        <w:spacing w:before="240" w:after="240" w:line="360" w:lineRule="auto"/>
-        <w:ind w:firstLine="567"/>
-        <w:jc w:val="both"/>
-        <w:rPr>
-          <w:rFonts w:ascii="Times New Roman" w:hAnsi="Times New Roman" w:cs="Times New Roman"/>
-          <w:bCs/>
-          <w:sz w:val="28"/>
-          <w:szCs w:val="28"/>
-        </w:rPr>
-      </w:pPr>
-      <w:r>
-        <w:rPr>
-          <w:rFonts w:ascii="Times New Roman" w:hAnsi="Times New Roman" w:cs="Times New Roman"/>
-          <w:bCs/>
-          <w:sz w:val="28"/>
-          <w:szCs w:val="28"/>
-        </w:rPr>
-        <w:t xml:space="preserve">Опция, определяющая использование </w:t>
-      </w:r>
-      <w:r>
-        <w:rPr>
-          <w:rFonts w:ascii="Times New Roman" w:hAnsi="Times New Roman" w:cs="Times New Roman"/>
-          <w:bCs/>
-          <w:sz w:val="28"/>
-          <w:szCs w:val="28"/>
-        </w:rPr>
-        <w:t>«</w:t>
-      </w:r>
-      <w:proofErr w:type="spellStart"/>
-      <w:r>
-        <w:rPr>
-          <w:rFonts w:ascii="Times New Roman" w:hAnsi="Times New Roman" w:cs="Times New Roman"/>
-          <w:bCs/>
-          <w:sz w:val="28"/>
-          <w:szCs w:val="28"/>
-        </w:rPr>
-        <w:t>open-in-view</w:t>
-      </w:r>
-      <w:proofErr w:type="spellEnd"/>
-      <w:r>
-        <w:rPr>
-          <w:rFonts w:ascii="Times New Roman" w:hAnsi="Times New Roman" w:cs="Times New Roman"/>
-          <w:bCs/>
-          <w:sz w:val="28"/>
-          <w:szCs w:val="28"/>
-        </w:rPr>
-        <w:t>»</w:t>
-      </w:r>
-      <w:r>
-        <w:rPr>
-          <w:rFonts w:ascii="Times New Roman" w:hAnsi="Times New Roman" w:cs="Times New Roman"/>
-          <w:bCs/>
-          <w:sz w:val="28"/>
-          <w:szCs w:val="28"/>
-        </w:rPr>
-        <w:t xml:space="preserve"> паттерна. Значение </w:t>
-      </w:r>
-      <w:proofErr w:type="spellStart"/>
-      <w:r>
-        <w:rPr>
-          <w:rFonts w:ascii="Times New Roman" w:hAnsi="Times New Roman" w:cs="Times New Roman"/>
-          <w:bCs/>
-          <w:sz w:val="28"/>
-          <w:szCs w:val="28"/>
-        </w:rPr>
-        <w:t>false</w:t>
-      </w:r>
-      <w:proofErr w:type="spellEnd"/>
-      <w:r>
-        <w:rPr>
-          <w:rFonts w:ascii="Times New Roman" w:hAnsi="Times New Roman" w:cs="Times New Roman"/>
-          <w:bCs/>
-          <w:sz w:val="28"/>
-          <w:szCs w:val="28"/>
-        </w:rPr>
-        <w:t xml:space="preserve"> указывает на отключение этого паттерна, что помогает улучшить производительность приложения.</w:t>
-      </w:r>
-    </w:p>
-    <w:p>
-      <w:pPr>
-        <w:shd w:val="clear" w:color="auto" w:fill="FFFFFF"/>
-        <w:spacing w:before="240" w:after="240" w:line="360" w:lineRule="auto"/>
-        <w:ind w:firstLine="567"/>
-        <w:jc w:val="both"/>
-        <w:rPr>
-          <w:rFonts w:ascii="Times New Roman" w:hAnsi="Times New Roman" w:cs="Times New Roman"/>
-          <w:bCs/>
-          <w:sz w:val="28"/>
-          <w:szCs w:val="28"/>
-        </w:rPr>
-      </w:pPr>
-      <w:r>
-        <w:rPr>
-          <w:rFonts w:ascii="Times New Roman" w:hAnsi="Times New Roman" w:cs="Times New Roman"/>
-          <w:bCs/>
-          <w:sz w:val="28"/>
-          <w:szCs w:val="28"/>
-        </w:rPr>
-        <w:t xml:space="preserve">Файл </w:t>
-      </w:r>
-      <w:proofErr w:type="spellStart"/>
-      <w:r>
-        <w:rPr>
-          <w:rFonts w:ascii="Times New Roman" w:hAnsi="Times New Roman" w:cs="Times New Roman"/>
-          <w:bCs/>
-          <w:sz w:val="28"/>
-          <w:szCs w:val="28"/>
-        </w:rPr>
-        <w:t>application.yml</w:t>
-      </w:r>
-      <w:proofErr w:type="spellEnd"/>
-      <w:r>
-        <w:rPr>
-          <w:rFonts w:ascii="Times New Roman" w:hAnsi="Times New Roman" w:cs="Times New Roman"/>
-          <w:bCs/>
-          <w:sz w:val="28"/>
-          <w:szCs w:val="28"/>
-        </w:rPr>
-        <w:t xml:space="preserve"> является важной частью конфигурации проекта, где определены параметры сервера, настройки Spring </w:t>
       </w:r>
       <w:proofErr w:type="spellStart"/>
       <w:r>
@@ -13316,7 +13697,6 @@
         </w:rPr>
         <w:t xml:space="preserve">Рис.5 Файл </w:t>
       </w:r>
-      <w:proofErr w:type="spellStart"/>
       <w:r>
         <w:rPr>
           <w:rFonts w:ascii="Times New Roman" w:hAnsi="Times New Roman" w:cs="Times New Roman"/>
@@ -13325,7 +13705,27 @@
           <w:szCs w:val="24"/>
           <w:lang w:val="en-US"/>
         </w:rPr>
-        <w:t>application.yml</w:t>
+        <w:t>application</w:t>
+      </w:r>
+      <w:r>
+        <w:rPr>
+          <w:rFonts w:ascii="Times New Roman" w:hAnsi="Times New Roman" w:cs="Times New Roman"/>
+          <w:bCs/>
+          <w:sz w:val="24"/>
+          <w:szCs w:val="24"/>
+        </w:rPr>
+        <w:t>.</w:t>
+      </w:r>
+      <w:proofErr w:type="spellStart"/>
+      <w:r>
+        <w:rPr>
+          <w:rFonts w:ascii="Times New Roman" w:hAnsi="Times New Roman" w:cs="Times New Roman"/>
+          <w:bCs/>
+          <w:sz w:val="24"/>
+          <w:szCs w:val="24"/>
+          <w:lang w:val="en-US"/>
+        </w:rPr>
+        <w:t>yml</w:t>
       </w:r>
       <w:proofErr w:type="spellEnd"/>
       <w:r>
@@ -13761,7 +14161,27 @@
           <w:sz w:val="28"/>
           <w:szCs w:val="28"/>
         </w:rPr>
-        <w:t xml:space="preserve"> над классами репозиториев позволяет Spring Framework автоматически создавать </w:t>
+        <w:t xml:space="preserve"> над классами репозиториев позволяет Spring </w:t>
+      </w:r>
+      <w:proofErr w:type="spellStart"/>
+      <w:r>
+        <w:rPr>
+          <w:rFonts w:ascii="Times New Roman" w:eastAsia="Times New Roman" w:hAnsi="Times New Roman" w:cs="Times New Roman"/>
+          <w:bCs/>
+          <w:sz w:val="28"/>
+          <w:szCs w:val="28"/>
+        </w:rPr>
+        <w:t>Framework</w:t>
+      </w:r>
+      <w:proofErr w:type="spellEnd"/>
+      <w:r>
+        <w:rPr>
+          <w:rFonts w:ascii="Times New Roman" w:eastAsia="Times New Roman" w:hAnsi="Times New Roman" w:cs="Times New Roman"/>
+          <w:bCs/>
+          <w:sz w:val="28"/>
+          <w:szCs w:val="28"/>
+        </w:rPr>
+        <w:t xml:space="preserve"> автоматически создавать </w:t>
       </w:r>
       <w:proofErr w:type="spellStart"/>
       <w:r>
@@ -14412,7 +14832,16 @@
           <w:szCs w:val="28"/>
           <w:lang w:val="en-US"/>
         </w:rPr>
-        <w:t xml:space="preserve"> </w:t>
+        <w:t xml:space="preserve"> (</w:t>
+      </w:r>
+      <w:r>
+        <w:rPr>
+          <w:rFonts w:ascii="Times New Roman" w:eastAsia="Times New Roman" w:hAnsi="Times New Roman" w:cs="Times New Roman"/>
+          <w:bCs/>
+          <w:sz w:val="28"/>
+          <w:szCs w:val="28"/>
+        </w:rPr>
+        <w:t>рис</w:t>
       </w:r>
       <w:r>
         <w:rPr>
@@ -14422,46 +14851,7 @@
           <w:szCs w:val="28"/>
           <w:lang w:val="en-US"/>
         </w:rPr>
-        <w:t>(</w:t>
-      </w:r>
-      <w:r>
-        <w:rPr>
-          <w:rFonts w:ascii="Times New Roman" w:eastAsia="Times New Roman" w:hAnsi="Times New Roman" w:cs="Times New Roman"/>
-          <w:bCs/>
-          <w:sz w:val="28"/>
-          <w:szCs w:val="28"/>
-        </w:rPr>
-        <w:t>рис</w:t>
-      </w:r>
-      <w:r>
-        <w:rPr>
-          <w:rFonts w:ascii="Times New Roman" w:eastAsia="Times New Roman" w:hAnsi="Times New Roman" w:cs="Times New Roman"/>
-          <w:bCs/>
-          <w:sz w:val="28"/>
-          <w:szCs w:val="28"/>
-          <w:lang w:val="en-US"/>
-        </w:rPr>
-        <w:t>.</w:t>
-      </w:r>
-      <w:r>
-        <w:rPr>
-          <w:rFonts w:ascii="Times New Roman" w:eastAsia="Times New Roman" w:hAnsi="Times New Roman" w:cs="Times New Roman"/>
-          <w:bCs/>
-          <w:sz w:val="28"/>
-          <w:szCs w:val="28"/>
-          <w:lang w:val="en-US"/>
-        </w:rPr>
-        <w:t>7</w:t>
-      </w:r>
-      <w:r>
-        <w:rPr>
-          <w:rFonts w:ascii="Times New Roman" w:eastAsia="Times New Roman" w:hAnsi="Times New Roman" w:cs="Times New Roman"/>
-          <w:bCs/>
-          <w:sz w:val="28"/>
-          <w:szCs w:val="28"/>
-          <w:lang w:val="en-US"/>
-        </w:rPr>
-        <w:t>)</w:t>
+        <w:t>.7)</w:t>
       </w:r>
       <w:r>
         <w:rPr>
@@ -14703,7 +15093,16 @@
           <w:szCs w:val="24"/>
           <w:lang w:val="en-US"/>
         </w:rPr>
-        <w:t>.</w:t>
+        <w:t xml:space="preserve">.7 </w:t>
+      </w:r>
+      <w:r>
+        <w:rPr>
+          <w:rFonts w:ascii="Times New Roman" w:eastAsia="Times New Roman" w:hAnsi="Times New Roman" w:cs="Times New Roman"/>
+          <w:bCs/>
+          <w:sz w:val="24"/>
+          <w:szCs w:val="24"/>
+        </w:rPr>
+        <w:t>Интерфейс</w:t>
       </w:r>
       <w:r>
         <w:rPr>
@@ -14713,29 +15112,26 @@
           <w:szCs w:val="24"/>
           <w:lang w:val="en-US"/>
         </w:rPr>
-        <w:t xml:space="preserve">7 </w:t>
-      </w:r>
-      <w:r>
-        <w:rPr>
-          <w:rFonts w:ascii="Times New Roman" w:eastAsia="Times New Roman" w:hAnsi="Times New Roman" w:cs="Times New Roman"/>
-          <w:bCs/>
-          <w:sz w:val="24"/>
-          <w:szCs w:val="24"/>
-        </w:rPr>
-        <w:t>Интерфейс</w:t>
-      </w:r>
-      <w:r>
-        <w:rPr>
-          <w:rFonts w:ascii="Times New Roman" w:eastAsia="Times New Roman" w:hAnsi="Times New Roman" w:cs="Times New Roman"/>
-          <w:bCs/>
-          <w:sz w:val="24"/>
-          <w:szCs w:val="24"/>
+        <w:t xml:space="preserve"> </w:t>
+      </w:r>
+      <w:proofErr w:type="spellStart"/>
+      <w:r>
+        <w:rPr>
+          <w:rFonts w:ascii="Times New Roman" w:eastAsia="Times New Roman" w:hAnsi="Times New Roman" w:cs="Times New Roman"/>
+          <w:bCs/>
+          <w:sz w:val="28"/>
+          <w:szCs w:val="28"/>
           <w:lang w:val="en-US"/>
         </w:rPr>
-        <w:t xml:space="preserve"> </w:t>
-      </w:r>
-      <w:proofErr w:type="spellStart"/>
-      <w:r>
+        <w:t>PlannerRepository</w:t>
+      </w:r>
+      <w:proofErr w:type="spellEnd"/>
+    </w:p>
+    <w:p>
+      <w:pPr>
+        <w:spacing w:before="240" w:after="240" w:line="360" w:lineRule="auto"/>
+        <w:ind w:firstLine="720"/>
+        <w:jc w:val="both"/>
         <w:rPr>
           <w:rFonts w:ascii="Times New Roman" w:eastAsia="Times New Roman" w:hAnsi="Times New Roman" w:cs="Times New Roman"/>
           <w:bCs/>
@@ -14743,15 +15139,8 @@
           <w:szCs w:val="28"/>
           <w:lang w:val="en-US"/>
         </w:rPr>
-        <w:t>PlannerRepository</w:t>
-      </w:r>
-      <w:proofErr w:type="spellEnd"/>
-    </w:p>
-    <w:p>
-      <w:pPr>
-        <w:spacing w:before="240" w:after="240" w:line="360" w:lineRule="auto"/>
-        <w:ind w:firstLine="720"/>
-        <w:jc w:val="both"/>
+      </w:pPr>
+      <w:r>
         <w:rPr>
           <w:rFonts w:ascii="Times New Roman" w:eastAsia="Times New Roman" w:hAnsi="Times New Roman" w:cs="Times New Roman"/>
           <w:bCs/>
@@ -14759,7 +15148,9 @@
           <w:szCs w:val="28"/>
           <w:lang w:val="en-US"/>
         </w:rPr>
-      </w:pPr>
+        <w:t xml:space="preserve">3. </w:t>
+      </w:r>
+      <w:proofErr w:type="spellStart"/>
       <w:r>
         <w:rPr>
           <w:rFonts w:ascii="Times New Roman" w:eastAsia="Times New Roman" w:hAnsi="Times New Roman" w:cs="Times New Roman"/>
@@ -14768,9 +15159,9 @@
           <w:szCs w:val="28"/>
           <w:lang w:val="en-US"/>
         </w:rPr>
-        <w:t xml:space="preserve">3. </w:t>
-      </w:r>
-      <w:proofErr w:type="spellStart"/>
+        <w:t>RoleRepository</w:t>
+      </w:r>
+      <w:proofErr w:type="spellEnd"/>
       <w:r>
         <w:rPr>
           <w:rFonts w:ascii="Times New Roman" w:eastAsia="Times New Roman" w:hAnsi="Times New Roman" w:cs="Times New Roman"/>
@@ -14779,9 +15170,17 @@
           <w:szCs w:val="28"/>
           <w:lang w:val="en-US"/>
         </w:rPr>
-        <w:t>RoleRepository</w:t>
-      </w:r>
-      <w:proofErr w:type="spellEnd"/>
+        <w:t xml:space="preserve"> (</w:t>
+      </w:r>
+      <w:r>
+        <w:rPr>
+          <w:rFonts w:ascii="Times New Roman" w:eastAsia="Times New Roman" w:hAnsi="Times New Roman" w:cs="Times New Roman"/>
+          <w:bCs/>
+          <w:sz w:val="28"/>
+          <w:szCs w:val="28"/>
+        </w:rPr>
+        <w:t>рис</w:t>
+      </w:r>
       <w:r>
         <w:rPr>
           <w:rFonts w:ascii="Times New Roman" w:eastAsia="Times New Roman" w:hAnsi="Times New Roman" w:cs="Times New Roman"/>
@@ -14790,56 +15189,7 @@
           <w:szCs w:val="28"/>
           <w:lang w:val="en-US"/>
         </w:rPr>
-        <w:t xml:space="preserve"> </w:t>
-      </w:r>
-      <w:r>
-        <w:rPr>
-          <w:rFonts w:ascii="Times New Roman" w:eastAsia="Times New Roman" w:hAnsi="Times New Roman" w:cs="Times New Roman"/>
-          <w:bCs/>
-          <w:sz w:val="28"/>
-          <w:szCs w:val="28"/>
-          <w:lang w:val="en-US"/>
-        </w:rPr>
-        <w:t>(</w:t>
-      </w:r>
-      <w:r>
-        <w:rPr>
-          <w:rFonts w:ascii="Times New Roman" w:eastAsia="Times New Roman" w:hAnsi="Times New Roman" w:cs="Times New Roman"/>
-          <w:bCs/>
-          <w:sz w:val="28"/>
-          <w:szCs w:val="28"/>
-        </w:rPr>
-        <w:t>рис</w:t>
-      </w:r>
-      <w:r>
-        <w:rPr>
-          <w:rFonts w:ascii="Times New Roman" w:eastAsia="Times New Roman" w:hAnsi="Times New Roman" w:cs="Times New Roman"/>
-          <w:bCs/>
-          <w:sz w:val="28"/>
-          <w:szCs w:val="28"/>
-          <w:lang w:val="en-US"/>
-        </w:rPr>
-        <w:t>.</w:t>
-      </w:r>
-      <w:r>
-        <w:rPr>
-          <w:rFonts w:ascii="Times New Roman" w:eastAsia="Times New Roman" w:hAnsi="Times New Roman" w:cs="Times New Roman"/>
-          <w:bCs/>
-          <w:sz w:val="28"/>
-          <w:szCs w:val="28"/>
-          <w:lang w:val="en-US"/>
-        </w:rPr>
-        <w:t>8</w:t>
-      </w:r>
-      <w:r>
-        <w:rPr>
-          <w:rFonts w:ascii="Times New Roman" w:eastAsia="Times New Roman" w:hAnsi="Times New Roman" w:cs="Times New Roman"/>
-          <w:bCs/>
-          <w:sz w:val="28"/>
-          <w:szCs w:val="28"/>
-          <w:lang w:val="en-US"/>
-        </w:rPr>
-        <w:t>)</w:t>
+        <w:t>.8)</w:t>
       </w:r>
       <w:r>
         <w:rPr>
@@ -15170,7 +15520,16 @@
           <w:szCs w:val="28"/>
           <w:lang w:val="en-US"/>
         </w:rPr>
-        <w:t xml:space="preserve"> </w:t>
+        <w:t xml:space="preserve"> (</w:t>
+      </w:r>
+      <w:r>
+        <w:rPr>
+          <w:rFonts w:ascii="Times New Roman" w:eastAsia="Times New Roman" w:hAnsi="Times New Roman" w:cs="Times New Roman"/>
+          <w:bCs/>
+          <w:sz w:val="28"/>
+          <w:szCs w:val="28"/>
+        </w:rPr>
+        <w:t>рис</w:t>
       </w:r>
       <w:r>
         <w:rPr>
@@ -15180,46 +15539,7 @@
           <w:szCs w:val="28"/>
           <w:lang w:val="en-US"/>
         </w:rPr>
-        <w:t>(</w:t>
-      </w:r>
-      <w:r>
-        <w:rPr>
-          <w:rFonts w:ascii="Times New Roman" w:eastAsia="Times New Roman" w:hAnsi="Times New Roman" w:cs="Times New Roman"/>
-          <w:bCs/>
-          <w:sz w:val="28"/>
-          <w:szCs w:val="28"/>
-        </w:rPr>
-        <w:t>рис</w:t>
-      </w:r>
-      <w:r>
-        <w:rPr>
-          <w:rFonts w:ascii="Times New Roman" w:eastAsia="Times New Roman" w:hAnsi="Times New Roman" w:cs="Times New Roman"/>
-          <w:bCs/>
-          <w:sz w:val="28"/>
-          <w:szCs w:val="28"/>
-          <w:lang w:val="en-US"/>
-        </w:rPr>
-        <w:t>.</w:t>
-      </w:r>
-      <w:r>
-        <w:rPr>
-          <w:rFonts w:ascii="Times New Roman" w:eastAsia="Times New Roman" w:hAnsi="Times New Roman" w:cs="Times New Roman"/>
-          <w:bCs/>
-          <w:sz w:val="28"/>
-          <w:szCs w:val="28"/>
-          <w:lang w:val="en-US"/>
-        </w:rPr>
-        <w:t>9</w:t>
-      </w:r>
-      <w:r>
-        <w:rPr>
-          <w:rFonts w:ascii="Times New Roman" w:eastAsia="Times New Roman" w:hAnsi="Times New Roman" w:cs="Times New Roman"/>
-          <w:bCs/>
-          <w:sz w:val="28"/>
-          <w:szCs w:val="28"/>
-          <w:lang w:val="en-US"/>
-        </w:rPr>
-        <w:t>)</w:t>
+        <w:t>.9)</w:t>
       </w:r>
       <w:r>
         <w:rPr>
@@ -15534,7 +15854,27 @@
           <w:sz w:val="28"/>
           <w:szCs w:val="28"/>
         </w:rPr>
-        <w:t xml:space="preserve"> в Spring </w:t>
+        <w:t xml:space="preserve"> в </w:t>
+      </w:r>
+      <w:proofErr w:type="spellStart"/>
+      <w:r>
+        <w:rPr>
+          <w:rFonts w:ascii="Times New Roman" w:eastAsia="Times New Roman" w:hAnsi="Times New Roman" w:cs="Times New Roman"/>
+          <w:bCs/>
+          <w:sz w:val="28"/>
+          <w:szCs w:val="28"/>
+        </w:rPr>
+        <w:t>Spring</w:t>
+      </w:r>
+      <w:proofErr w:type="spellEnd"/>
+      <w:r>
+        <w:rPr>
+          <w:rFonts w:ascii="Times New Roman" w:eastAsia="Times New Roman" w:hAnsi="Times New Roman" w:cs="Times New Roman"/>
+          <w:bCs/>
+          <w:sz w:val="28"/>
+          <w:szCs w:val="28"/>
+        </w:rPr>
+        <w:t xml:space="preserve"> </w:t>
       </w:r>
       <w:proofErr w:type="spellStart"/>
       <w:r>
@@ -16010,7 +16350,6 @@
           <w:bCs/>
           <w:sz w:val="28"/>
           <w:szCs w:val="28"/>
-          <w:lang w:val="en-US"/>
         </w:rPr>
       </w:pPr>
       <w:r>
@@ -16671,7 +17010,16 @@
           <w:szCs w:val="24"/>
           <w:lang w:val="en-US"/>
         </w:rPr>
-        <w:t>.</w:t>
+        <w:t xml:space="preserve">.10 </w:t>
+      </w:r>
+      <w:r>
+        <w:rPr>
+          <w:rFonts w:ascii="Times New Roman" w:eastAsia="Times New Roman" w:hAnsi="Times New Roman" w:cs="Times New Roman"/>
+          <w:bCs/>
+          <w:sz w:val="24"/>
+          <w:szCs w:val="24"/>
+        </w:rPr>
+        <w:t>Интерфейс</w:t>
       </w:r>
       <w:r>
         <w:rPr>
@@ -16681,8 +17029,9 @@
           <w:szCs w:val="24"/>
           <w:lang w:val="en-US"/>
         </w:rPr>
-        <w:t>10</w:t>
-      </w:r>
+        <w:t xml:space="preserve"> </w:t>
+      </w:r>
+      <w:proofErr w:type="spellStart"/>
       <w:r>
         <w:rPr>
           <w:rFonts w:ascii="Times New Roman" w:eastAsia="Times New Roman" w:hAnsi="Times New Roman" w:cs="Times New Roman"/>
@@ -16691,36 +17040,6 @@
           <w:szCs w:val="24"/>
           <w:lang w:val="en-US"/>
         </w:rPr>
-        <w:t xml:space="preserve"> </w:t>
-      </w:r>
-      <w:r>
-        <w:rPr>
-          <w:rFonts w:ascii="Times New Roman" w:eastAsia="Times New Roman" w:hAnsi="Times New Roman" w:cs="Times New Roman"/>
-          <w:bCs/>
-          <w:sz w:val="24"/>
-          <w:szCs w:val="24"/>
-        </w:rPr>
-        <w:t>Интерфейс</w:t>
-      </w:r>
-      <w:r>
-        <w:rPr>
-          <w:rFonts w:ascii="Times New Roman" w:eastAsia="Times New Roman" w:hAnsi="Times New Roman" w:cs="Times New Roman"/>
-          <w:bCs/>
-          <w:sz w:val="24"/>
-          <w:szCs w:val="24"/>
-          <w:lang w:val="en-US"/>
-        </w:rPr>
-        <w:t xml:space="preserve"> </w:t>
-      </w:r>
-      <w:proofErr w:type="spellStart"/>
-      <w:r>
-        <w:rPr>
-          <w:rFonts w:ascii="Times New Roman" w:eastAsia="Times New Roman" w:hAnsi="Times New Roman" w:cs="Times New Roman"/>
-          <w:bCs/>
-          <w:sz w:val="24"/>
-          <w:szCs w:val="24"/>
-          <w:lang w:val="en-US"/>
-        </w:rPr>
         <w:t>NoteService</w:t>
       </w:r>
       <w:proofErr w:type="spellEnd"/>
@@ -16741,6 +17060,7 @@
         <w:rPr>
           <w:rFonts w:ascii="Times New Roman" w:eastAsia="Times New Roman" w:hAnsi="Times New Roman" w:cs="Times New Roman"/>
           <w:bCs/>
+          <w:noProof/>
           <w:sz w:val="28"/>
           <w:szCs w:val="28"/>
         </w:rPr>
@@ -16812,6 +17132,7 @@
         <w:rPr>
           <w:rFonts w:ascii="Times New Roman" w:eastAsia="Times New Roman" w:hAnsi="Times New Roman" w:cs="Times New Roman"/>
           <w:bCs/>
+          <w:noProof/>
           <w:sz w:val="28"/>
           <w:szCs w:val="28"/>
         </w:rPr>
@@ -17006,7 +17327,17 @@
           <w:u w:val="single"/>
           <w:lang w:val="en-US"/>
         </w:rPr>
-        <w:t xml:space="preserve"> </w:t>
+        <w:t xml:space="preserve"> (</w:t>
+      </w:r>
+      <w:r>
+        <w:rPr>
+          <w:rFonts w:ascii="Times New Roman" w:eastAsia="Times New Roman" w:hAnsi="Times New Roman" w:cs="Times New Roman"/>
+          <w:bCs/>
+          <w:sz w:val="28"/>
+          <w:szCs w:val="28"/>
+          <w:u w:val="single"/>
+        </w:rPr>
+        <w:t>рис</w:t>
       </w:r>
       <w:r>
         <w:rPr>
@@ -17017,72 +17348,7 @@
           <w:u w:val="single"/>
           <w:lang w:val="en-US"/>
         </w:rPr>
-        <w:t>(</w:t>
-      </w:r>
-      <w:r>
-        <w:rPr>
-          <w:rFonts w:ascii="Times New Roman" w:eastAsia="Times New Roman" w:hAnsi="Times New Roman" w:cs="Times New Roman"/>
-          <w:bCs/>
-          <w:sz w:val="28"/>
-          <w:szCs w:val="28"/>
-          <w:u w:val="single"/>
-        </w:rPr>
-        <w:t>рис</w:t>
-      </w:r>
-      <w:r>
-        <w:rPr>
-          <w:rFonts w:ascii="Times New Roman" w:eastAsia="Times New Roman" w:hAnsi="Times New Roman" w:cs="Times New Roman"/>
-          <w:bCs/>
-          <w:sz w:val="28"/>
-          <w:szCs w:val="28"/>
-          <w:u w:val="single"/>
-          <w:lang w:val="en-US"/>
-        </w:rPr>
-        <w:t>.1</w:t>
-      </w:r>
-      <w:r>
-        <w:rPr>
-          <w:rFonts w:ascii="Times New Roman" w:eastAsia="Times New Roman" w:hAnsi="Times New Roman" w:cs="Times New Roman"/>
-          <w:bCs/>
-          <w:sz w:val="28"/>
-          <w:szCs w:val="28"/>
-          <w:u w:val="single"/>
-          <w:lang w:val="en-US"/>
-        </w:rPr>
-        <w:t>2</w:t>
-      </w:r>
-      <w:r>
-        <w:rPr>
-          <w:rFonts w:ascii="Times New Roman" w:eastAsia="Times New Roman" w:hAnsi="Times New Roman" w:cs="Times New Roman"/>
-          <w:bCs/>
-          <w:sz w:val="28"/>
-          <w:szCs w:val="28"/>
-          <w:u w:val="single"/>
-          <w:lang w:val="en-US"/>
-        </w:rPr>
-        <w:t>, 1</w:t>
-      </w:r>
-      <w:r>
-        <w:rPr>
-          <w:rFonts w:ascii="Times New Roman" w:eastAsia="Times New Roman" w:hAnsi="Times New Roman" w:cs="Times New Roman"/>
-          <w:bCs/>
-          <w:sz w:val="28"/>
-          <w:szCs w:val="28"/>
-          <w:u w:val="single"/>
-          <w:lang w:val="en-US"/>
-        </w:rPr>
-        <w:t>3</w:t>
-      </w:r>
-      <w:r>
-        <w:rPr>
-          <w:rFonts w:ascii="Times New Roman" w:eastAsia="Times New Roman" w:hAnsi="Times New Roman" w:cs="Times New Roman"/>
-          <w:bCs/>
-          <w:sz w:val="28"/>
-          <w:szCs w:val="28"/>
-          <w:u w:val="single"/>
-          <w:lang w:val="en-US"/>
-        </w:rPr>
-        <w:t>)</w:t>
+        <w:t>.12, 13)</w:t>
       </w:r>
       <w:r>
         <w:rPr>
@@ -17650,7 +17916,17 @@
           <w:u w:val="single"/>
           <w:lang w:val="en-US"/>
         </w:rPr>
-        <w:t xml:space="preserve"> </w:t>
+        <w:t xml:space="preserve"> (</w:t>
+      </w:r>
+      <w:r>
+        <w:rPr>
+          <w:rFonts w:ascii="Times New Roman" w:eastAsia="Times New Roman" w:hAnsi="Times New Roman" w:cs="Times New Roman"/>
+          <w:bCs/>
+          <w:sz w:val="28"/>
+          <w:szCs w:val="28"/>
+          <w:u w:val="single"/>
+        </w:rPr>
+        <w:t>рис</w:t>
       </w:r>
       <w:r>
         <w:rPr>
@@ -17661,72 +17937,7 @@
           <w:u w:val="single"/>
           <w:lang w:val="en-US"/>
         </w:rPr>
-        <w:t>(</w:t>
-      </w:r>
-      <w:r>
-        <w:rPr>
-          <w:rFonts w:ascii="Times New Roman" w:eastAsia="Times New Roman" w:hAnsi="Times New Roman" w:cs="Times New Roman"/>
-          <w:bCs/>
-          <w:sz w:val="28"/>
-          <w:szCs w:val="28"/>
-          <w:u w:val="single"/>
-        </w:rPr>
-        <w:t>рис</w:t>
-      </w:r>
-      <w:r>
-        <w:rPr>
-          <w:rFonts w:ascii="Times New Roman" w:eastAsia="Times New Roman" w:hAnsi="Times New Roman" w:cs="Times New Roman"/>
-          <w:bCs/>
-          <w:sz w:val="28"/>
-          <w:szCs w:val="28"/>
-          <w:u w:val="single"/>
-          <w:lang w:val="en-US"/>
-        </w:rPr>
-        <w:t>.1</w:t>
-      </w:r>
-      <w:r>
-        <w:rPr>
-          <w:rFonts w:ascii="Times New Roman" w:eastAsia="Times New Roman" w:hAnsi="Times New Roman" w:cs="Times New Roman"/>
-          <w:bCs/>
-          <w:sz w:val="28"/>
-          <w:szCs w:val="28"/>
-          <w:u w:val="single"/>
-          <w:lang w:val="en-US"/>
-        </w:rPr>
-        <w:t>4</w:t>
-      </w:r>
-      <w:r>
-        <w:rPr>
-          <w:rFonts w:ascii="Times New Roman" w:eastAsia="Times New Roman" w:hAnsi="Times New Roman" w:cs="Times New Roman"/>
-          <w:bCs/>
-          <w:sz w:val="28"/>
-          <w:szCs w:val="28"/>
-          <w:u w:val="single"/>
-          <w:lang w:val="en-US"/>
-        </w:rPr>
-        <w:t>, 1</w:t>
-      </w:r>
-      <w:r>
-        <w:rPr>
-          <w:rFonts w:ascii="Times New Roman" w:eastAsia="Times New Roman" w:hAnsi="Times New Roman" w:cs="Times New Roman"/>
-          <w:bCs/>
-          <w:sz w:val="28"/>
-          <w:szCs w:val="28"/>
-          <w:u w:val="single"/>
-          <w:lang w:val="en-US"/>
-        </w:rPr>
-        <w:t>5</w:t>
-      </w:r>
-      <w:r>
-        <w:rPr>
-          <w:rFonts w:ascii="Times New Roman" w:eastAsia="Times New Roman" w:hAnsi="Times New Roman" w:cs="Times New Roman"/>
-          <w:bCs/>
-          <w:sz w:val="28"/>
-          <w:szCs w:val="28"/>
-          <w:u w:val="single"/>
-          <w:lang w:val="en-US"/>
-        </w:rPr>
-        <w:t>)</w:t>
+        <w:t>.14, 15)</w:t>
       </w:r>
       <w:r>
         <w:rPr>
@@ -18405,6 +18616,7 @@
           <w:bCs/>
           <w:sz w:val="28"/>
           <w:szCs w:val="28"/>
+          <w:lang w:val="en-US"/>
         </w:rPr>
       </w:pPr>
       <w:r>
@@ -18507,14 +18719,16 @@
           <w:bCs/>
           <w:sz w:val="28"/>
           <w:szCs w:val="28"/>
-        </w:rPr>
-      </w:pPr>
-      <w:r>
-        <w:rPr>
-          <w:rFonts w:ascii="Times New Roman" w:eastAsia="Times New Roman" w:hAnsi="Times New Roman" w:cs="Times New Roman"/>
-          <w:bCs/>
-          <w:sz w:val="28"/>
-          <w:szCs w:val="28"/>
+          <w:lang w:val="en-US"/>
+        </w:rPr>
+      </w:pPr>
+      <w:r>
+        <w:rPr>
+          <w:rFonts w:ascii="Times New Roman" w:eastAsia="Times New Roman" w:hAnsi="Times New Roman" w:cs="Times New Roman"/>
+          <w:bCs/>
+          <w:sz w:val="28"/>
+          <w:szCs w:val="28"/>
+          <w:lang w:val="en-US"/>
         </w:rPr>
         <w:t xml:space="preserve">4. </w:t>
       </w:r>
@@ -18526,6 +18740,7 @@
           <w:sz w:val="28"/>
           <w:szCs w:val="28"/>
           <w:u w:val="single"/>
+          <w:lang w:val="en-US"/>
         </w:rPr>
         <w:t>UserService</w:t>
       </w:r>
@@ -18537,8 +18752,9 @@
           <w:sz w:val="28"/>
           <w:szCs w:val="28"/>
           <w:u w:val="single"/>
-        </w:rPr>
-        <w:t xml:space="preserve"> </w:t>
+          <w:lang w:val="en-US"/>
+        </w:rPr>
+        <w:t xml:space="preserve"> (</w:t>
       </w:r>
       <w:r>
         <w:rPr>
@@ -18548,7 +18764,7 @@
           <w:szCs w:val="28"/>
           <w:u w:val="single"/>
         </w:rPr>
-        <w:t>(рис.1</w:t>
+        <w:t>рис</w:t>
       </w:r>
       <w:r>
         <w:rPr>
@@ -18557,8 +18773,9 @@
           <w:sz w:val="28"/>
           <w:szCs w:val="28"/>
           <w:u w:val="single"/>
-        </w:rPr>
-        <w:t>6</w:t>
+          <w:lang w:val="en-US"/>
+        </w:rPr>
+        <w:t>.16, 17)</w:t>
       </w:r>
       <w:r>
         <w:rPr>
@@ -18567,36 +18784,7 @@
           <w:sz w:val="28"/>
           <w:szCs w:val="28"/>
           <w:u w:val="single"/>
-        </w:rPr>
-        <w:t>, 1</w:t>
-      </w:r>
-      <w:r>
-        <w:rPr>
-          <w:rFonts w:ascii="Times New Roman" w:eastAsia="Times New Roman" w:hAnsi="Times New Roman" w:cs="Times New Roman"/>
-          <w:bCs/>
-          <w:sz w:val="28"/>
-          <w:szCs w:val="28"/>
-          <w:u w:val="single"/>
-        </w:rPr>
-        <w:t>7</w:t>
-      </w:r>
-      <w:r>
-        <w:rPr>
-          <w:rFonts w:ascii="Times New Roman" w:eastAsia="Times New Roman" w:hAnsi="Times New Roman" w:cs="Times New Roman"/>
-          <w:bCs/>
-          <w:sz w:val="28"/>
-          <w:szCs w:val="28"/>
-          <w:u w:val="single"/>
-        </w:rPr>
-        <w:t>)</w:t>
-      </w:r>
-      <w:r>
-        <w:rPr>
-          <w:rFonts w:ascii="Times New Roman" w:eastAsia="Times New Roman" w:hAnsi="Times New Roman" w:cs="Times New Roman"/>
-          <w:bCs/>
-          <w:sz w:val="28"/>
-          <w:szCs w:val="28"/>
-          <w:u w:val="single"/>
+          <w:lang w:val="en-US"/>
         </w:rPr>
         <w:t>:</w:t>
       </w:r>
@@ -18618,8 +18806,18 @@
           <w:bCs/>
           <w:sz w:val="28"/>
           <w:szCs w:val="28"/>
-        </w:rPr>
-        <w:t xml:space="preserve">   - Обеспечивает операции с пользователями:</w:t>
+          <w:lang w:val="en-US"/>
+        </w:rPr>
+        <w:t xml:space="preserve">   </w:t>
+      </w:r>
+      <w:r>
+        <w:rPr>
+          <w:rFonts w:ascii="Times New Roman" w:eastAsia="Times New Roman" w:hAnsi="Times New Roman" w:cs="Times New Roman"/>
+          <w:bCs/>
+          <w:sz w:val="28"/>
+          <w:szCs w:val="28"/>
+        </w:rPr>
+        <w:t>- Обеспечивает операции с пользователями:</w:t>
       </w:r>
     </w:p>
     <w:p>
@@ -19555,10 +19753,28 @@
           <w:bCs/>
           <w:sz w:val="24"/>
           <w:szCs w:val="24"/>
-          <w:lang w:val="en-US"/>
-        </w:rPr>
-        <w:t>.1</w:t>
-      </w:r>
+        </w:rPr>
+        <w:t xml:space="preserve">.17 </w:t>
+      </w:r>
+      <w:r>
+        <w:rPr>
+          <w:rFonts w:ascii="Times New Roman" w:eastAsia="Times New Roman" w:hAnsi="Times New Roman" w:cs="Times New Roman"/>
+          <w:bCs/>
+          <w:sz w:val="24"/>
+          <w:szCs w:val="24"/>
+        </w:rPr>
+        <w:t>Сервис</w:t>
+      </w:r>
+      <w:r>
+        <w:rPr>
+          <w:rFonts w:ascii="Times New Roman" w:eastAsia="Times New Roman" w:hAnsi="Times New Roman" w:cs="Times New Roman"/>
+          <w:bCs/>
+          <w:sz w:val="24"/>
+          <w:szCs w:val="24"/>
+        </w:rPr>
+        <w:t xml:space="preserve"> </w:t>
+      </w:r>
+      <w:proofErr w:type="spellStart"/>
       <w:r>
         <w:rPr>
           <w:rFonts w:ascii="Times New Roman" w:eastAsia="Times New Roman" w:hAnsi="Times New Roman" w:cs="Times New Roman"/>
@@ -19567,7 +19783,7 @@
           <w:szCs w:val="24"/>
           <w:lang w:val="en-US"/>
         </w:rPr>
-        <w:t>7</w:t>
+        <w:t>User</w:t>
       </w:r>
       <w:r>
         <w:rPr>
@@ -19577,16 +19793,7 @@
           <w:szCs w:val="24"/>
           <w:lang w:val="en-US"/>
         </w:rPr>
-        <w:t xml:space="preserve"> </w:t>
-      </w:r>
-      <w:r>
-        <w:rPr>
-          <w:rFonts w:ascii="Times New Roman" w:eastAsia="Times New Roman" w:hAnsi="Times New Roman" w:cs="Times New Roman"/>
-          <w:bCs/>
-          <w:sz w:val="24"/>
-          <w:szCs w:val="24"/>
-        </w:rPr>
-        <w:t>Сервис</w:t>
+        <w:t>Service</w:t>
       </w:r>
       <w:r>
         <w:rPr>
@@ -19596,183 +19803,172 @@
           <w:szCs w:val="24"/>
           <w:lang w:val="en-US"/>
         </w:rPr>
-        <w:t xml:space="preserve"> </w:t>
-      </w:r>
-      <w:proofErr w:type="spellStart"/>
-      <w:r>
-        <w:rPr>
-          <w:rFonts w:ascii="Times New Roman" w:eastAsia="Times New Roman" w:hAnsi="Times New Roman" w:cs="Times New Roman"/>
-          <w:bCs/>
-          <w:sz w:val="24"/>
-          <w:szCs w:val="24"/>
-          <w:lang w:val="en-US"/>
-        </w:rPr>
-        <w:t>User</w:t>
-      </w:r>
-      <w:r>
-        <w:rPr>
-          <w:rFonts w:ascii="Times New Roman" w:eastAsia="Times New Roman" w:hAnsi="Times New Roman" w:cs="Times New Roman"/>
-          <w:bCs/>
-          <w:sz w:val="24"/>
-          <w:szCs w:val="24"/>
-          <w:lang w:val="en-US"/>
+        <w:t>Impl</w:t>
+      </w:r>
+      <w:proofErr w:type="spellEnd"/>
+    </w:p>
+    <w:p>
+      <w:pPr>
+        <w:spacing w:before="240" w:after="240" w:line="360" w:lineRule="auto"/>
+        <w:ind w:firstLine="720"/>
+        <w:jc w:val="both"/>
+        <w:rPr>
+          <w:rFonts w:ascii="Times New Roman" w:eastAsia="Times New Roman" w:hAnsi="Times New Roman" w:cs="Times New Roman"/>
+          <w:bCs/>
+          <w:sz w:val="28"/>
+          <w:szCs w:val="28"/>
+        </w:rPr>
+      </w:pPr>
+      <w:r>
+        <w:rPr>
+          <w:rFonts w:ascii="Times New Roman" w:eastAsia="Times New Roman" w:hAnsi="Times New Roman" w:cs="Times New Roman"/>
+          <w:bCs/>
+          <w:sz w:val="28"/>
+          <w:szCs w:val="28"/>
+        </w:rPr>
+        <w:t xml:space="preserve">Имплементации соответствующих интерфейсов предоставляют конкретную реализацию каждого метода, позволяя сервисам выполнять свои функции. Например, </w:t>
+      </w:r>
+      <w:proofErr w:type="spellStart"/>
+      <w:r>
+        <w:rPr>
+          <w:rFonts w:ascii="Times New Roman" w:eastAsia="Times New Roman" w:hAnsi="Times New Roman" w:cs="Times New Roman"/>
+          <w:bCs/>
+          <w:sz w:val="28"/>
+          <w:szCs w:val="28"/>
+        </w:rPr>
+        <w:t>CustomUserDetailsService</w:t>
+      </w:r>
+      <w:proofErr w:type="spellEnd"/>
+      <w:r>
+        <w:rPr>
+          <w:rFonts w:ascii="Times New Roman" w:eastAsia="Times New Roman" w:hAnsi="Times New Roman" w:cs="Times New Roman"/>
+          <w:bCs/>
+          <w:sz w:val="28"/>
+          <w:szCs w:val="28"/>
+        </w:rPr>
+        <w:t xml:space="preserve"> реализует интерфейс </w:t>
+      </w:r>
+      <w:proofErr w:type="spellStart"/>
+      <w:r>
+        <w:rPr>
+          <w:rFonts w:ascii="Times New Roman" w:eastAsia="Times New Roman" w:hAnsi="Times New Roman" w:cs="Times New Roman"/>
+          <w:bCs/>
+          <w:sz w:val="28"/>
+          <w:szCs w:val="28"/>
+        </w:rPr>
+        <w:t>UserDetailsService</w:t>
+      </w:r>
+      <w:proofErr w:type="spellEnd"/>
+      <w:r>
+        <w:rPr>
+          <w:rFonts w:ascii="Times New Roman" w:eastAsia="Times New Roman" w:hAnsi="Times New Roman" w:cs="Times New Roman"/>
+          <w:bCs/>
+          <w:sz w:val="28"/>
+          <w:szCs w:val="28"/>
+        </w:rPr>
+        <w:t xml:space="preserve"> для загрузки данных пользователя при аутентификации, а </w:t>
+      </w:r>
+      <w:proofErr w:type="spellStart"/>
+      <w:r>
+        <w:rPr>
+          <w:rFonts w:ascii="Times New Roman" w:eastAsia="Times New Roman" w:hAnsi="Times New Roman" w:cs="Times New Roman"/>
+          <w:bCs/>
+          <w:sz w:val="28"/>
+          <w:szCs w:val="28"/>
+        </w:rPr>
+        <w:t>NoteServiceImpl</w:t>
+      </w:r>
+      <w:proofErr w:type="spellEnd"/>
+      <w:r>
+        <w:rPr>
+          <w:rFonts w:ascii="Times New Roman" w:eastAsia="Times New Roman" w:hAnsi="Times New Roman" w:cs="Times New Roman"/>
+          <w:bCs/>
+          <w:sz w:val="28"/>
+          <w:szCs w:val="28"/>
+        </w:rPr>
+        <w:t xml:space="preserve"> предоставляет операции над записями с помощью методов, специфичных для работы с репозиторием </w:t>
+      </w:r>
+      <w:proofErr w:type="spellStart"/>
+      <w:r>
+        <w:rPr>
+          <w:rFonts w:ascii="Times New Roman" w:eastAsia="Times New Roman" w:hAnsi="Times New Roman" w:cs="Times New Roman"/>
+          <w:bCs/>
+          <w:sz w:val="28"/>
+          <w:szCs w:val="28"/>
+        </w:rPr>
+        <w:t>NoteRepository</w:t>
+      </w:r>
+      <w:proofErr w:type="spellEnd"/>
+      <w:r>
+        <w:rPr>
+          <w:rFonts w:ascii="Times New Roman" w:eastAsia="Times New Roman" w:hAnsi="Times New Roman" w:cs="Times New Roman"/>
+          <w:bCs/>
+          <w:sz w:val="28"/>
+          <w:szCs w:val="28"/>
+        </w:rPr>
+        <w:t>.</w:t>
+      </w:r>
+    </w:p>
+    <w:p>
+      <w:pPr>
+        <w:spacing w:before="240" w:after="240" w:line="360" w:lineRule="auto"/>
+        <w:ind w:firstLine="720"/>
+        <w:jc w:val="both"/>
+        <w:rPr>
+          <w:rFonts w:ascii="Times New Roman" w:eastAsia="Times New Roman" w:hAnsi="Times New Roman" w:cs="Times New Roman"/>
+          <w:bCs/>
+          <w:sz w:val="28"/>
+          <w:szCs w:val="28"/>
+        </w:rPr>
+      </w:pPr>
+      <w:r>
+        <w:rPr>
+          <w:rFonts w:ascii="Times New Roman" w:eastAsia="Times New Roman" w:hAnsi="Times New Roman" w:cs="Times New Roman"/>
+          <w:bCs/>
+          <w:sz w:val="28"/>
+          <w:szCs w:val="28"/>
+        </w:rPr>
+        <w:t>Также стоит отметить, что каждая имплементация сервиса обычно аннотируется как @</w:t>
+      </w:r>
+      <w:proofErr w:type="spellStart"/>
+      <w:r>
+        <w:rPr>
+          <w:rFonts w:ascii="Times New Roman" w:eastAsia="Times New Roman" w:hAnsi="Times New Roman" w:cs="Times New Roman"/>
+          <w:bCs/>
+          <w:sz w:val="28"/>
+          <w:szCs w:val="28"/>
         </w:rPr>
         <w:t>Service</w:t>
       </w:r>
-      <w:r>
-        <w:rPr>
-          <w:rFonts w:ascii="Times New Roman" w:eastAsia="Times New Roman" w:hAnsi="Times New Roman" w:cs="Times New Roman"/>
-          <w:bCs/>
-          <w:sz w:val="24"/>
-          <w:szCs w:val="24"/>
-          <w:lang w:val="en-US"/>
-        </w:rPr>
-        <w:t>Impl</w:t>
-      </w:r>
-      <w:proofErr w:type="spellEnd"/>
-    </w:p>
-    <w:p>
-      <w:pPr>
-        <w:spacing w:before="240" w:after="240" w:line="360" w:lineRule="auto"/>
-        <w:ind w:firstLine="720"/>
-        <w:jc w:val="both"/>
-        <w:rPr>
-          <w:rFonts w:ascii="Times New Roman" w:eastAsia="Times New Roman" w:hAnsi="Times New Roman" w:cs="Times New Roman"/>
-          <w:bCs/>
-          <w:sz w:val="28"/>
-          <w:szCs w:val="28"/>
-        </w:rPr>
-      </w:pPr>
-      <w:r>
-        <w:rPr>
-          <w:rFonts w:ascii="Times New Roman" w:eastAsia="Times New Roman" w:hAnsi="Times New Roman" w:cs="Times New Roman"/>
-          <w:bCs/>
-          <w:sz w:val="28"/>
-          <w:szCs w:val="28"/>
-        </w:rPr>
-        <w:t xml:space="preserve">Имплементации соответствующих интерфейсов предоставляют конкретную реализацию каждого метода, позволяя сервисам выполнять свои функции. Например, </w:t>
-      </w:r>
-      <w:proofErr w:type="spellStart"/>
-      <w:r>
-        <w:rPr>
-          <w:rFonts w:ascii="Times New Roman" w:eastAsia="Times New Roman" w:hAnsi="Times New Roman" w:cs="Times New Roman"/>
-          <w:bCs/>
-          <w:sz w:val="28"/>
-          <w:szCs w:val="28"/>
-        </w:rPr>
-        <w:t>CustomUserDetailsService</w:t>
-      </w:r>
-      <w:proofErr w:type="spellEnd"/>
-      <w:r>
-        <w:rPr>
-          <w:rFonts w:ascii="Times New Roman" w:eastAsia="Times New Roman" w:hAnsi="Times New Roman" w:cs="Times New Roman"/>
-          <w:bCs/>
-          <w:sz w:val="28"/>
-          <w:szCs w:val="28"/>
-        </w:rPr>
-        <w:t xml:space="preserve"> реализует интерфейс </w:t>
-      </w:r>
-      <w:proofErr w:type="spellStart"/>
-      <w:r>
-        <w:rPr>
-          <w:rFonts w:ascii="Times New Roman" w:eastAsia="Times New Roman" w:hAnsi="Times New Roman" w:cs="Times New Roman"/>
-          <w:bCs/>
-          <w:sz w:val="28"/>
-          <w:szCs w:val="28"/>
-        </w:rPr>
-        <w:t>UserDetailsService</w:t>
-      </w:r>
-      <w:proofErr w:type="spellEnd"/>
-      <w:r>
-        <w:rPr>
-          <w:rFonts w:ascii="Times New Roman" w:eastAsia="Times New Roman" w:hAnsi="Times New Roman" w:cs="Times New Roman"/>
-          <w:bCs/>
-          <w:sz w:val="28"/>
-          <w:szCs w:val="28"/>
-        </w:rPr>
-        <w:t xml:space="preserve"> для загрузки данных пользователя при аутентификации, а </w:t>
-      </w:r>
-      <w:proofErr w:type="spellStart"/>
-      <w:r>
-        <w:rPr>
-          <w:rFonts w:ascii="Times New Roman" w:eastAsia="Times New Roman" w:hAnsi="Times New Roman" w:cs="Times New Roman"/>
-          <w:bCs/>
-          <w:sz w:val="28"/>
-          <w:szCs w:val="28"/>
-        </w:rPr>
-        <w:t>NoteServiceImpl</w:t>
-      </w:r>
-      <w:proofErr w:type="spellEnd"/>
-      <w:r>
-        <w:rPr>
-          <w:rFonts w:ascii="Times New Roman" w:eastAsia="Times New Roman" w:hAnsi="Times New Roman" w:cs="Times New Roman"/>
-          <w:bCs/>
-          <w:sz w:val="28"/>
-          <w:szCs w:val="28"/>
-        </w:rPr>
-        <w:t xml:space="preserve"> предоставляет операции над записями с помощью методов, специфичных для работы с репозиторием </w:t>
-      </w:r>
-      <w:proofErr w:type="spellStart"/>
-      <w:r>
-        <w:rPr>
-          <w:rFonts w:ascii="Times New Roman" w:eastAsia="Times New Roman" w:hAnsi="Times New Roman" w:cs="Times New Roman"/>
-          <w:bCs/>
-          <w:sz w:val="28"/>
-          <w:szCs w:val="28"/>
-        </w:rPr>
-        <w:t>NoteRepository</w:t>
-      </w:r>
-      <w:proofErr w:type="spellEnd"/>
-      <w:r>
-        <w:rPr>
-          <w:rFonts w:ascii="Times New Roman" w:eastAsia="Times New Roman" w:hAnsi="Times New Roman" w:cs="Times New Roman"/>
-          <w:bCs/>
-          <w:sz w:val="28"/>
-          <w:szCs w:val="28"/>
-        </w:rPr>
-        <w:t>.</w:t>
-      </w:r>
-    </w:p>
-    <w:p>
-      <w:pPr>
-        <w:spacing w:before="240" w:after="240" w:line="360" w:lineRule="auto"/>
-        <w:ind w:firstLine="720"/>
-        <w:jc w:val="both"/>
-        <w:rPr>
-          <w:rFonts w:ascii="Times New Roman" w:eastAsia="Times New Roman" w:hAnsi="Times New Roman" w:cs="Times New Roman"/>
-          <w:bCs/>
-          <w:sz w:val="28"/>
-          <w:szCs w:val="28"/>
-        </w:rPr>
-      </w:pPr>
-      <w:r>
-        <w:rPr>
-          <w:rFonts w:ascii="Times New Roman" w:eastAsia="Times New Roman" w:hAnsi="Times New Roman" w:cs="Times New Roman"/>
-          <w:bCs/>
-          <w:sz w:val="28"/>
-          <w:szCs w:val="28"/>
-        </w:rPr>
-        <w:t>Также стоит отметить, что каждая имплементация сервиса обычно аннотируется как @</w:t>
-      </w:r>
-      <w:proofErr w:type="spellStart"/>
-      <w:r>
-        <w:rPr>
-          <w:rFonts w:ascii="Times New Roman" w:eastAsia="Times New Roman" w:hAnsi="Times New Roman" w:cs="Times New Roman"/>
-          <w:bCs/>
-          <w:sz w:val="28"/>
-          <w:szCs w:val="28"/>
-        </w:rPr>
-        <w:t>Service</w:t>
-      </w:r>
-      <w:proofErr w:type="spellEnd"/>
-      <w:r>
-        <w:rPr>
-          <w:rFonts w:ascii="Times New Roman" w:eastAsia="Times New Roman" w:hAnsi="Times New Roman" w:cs="Times New Roman"/>
-          <w:bCs/>
-          <w:sz w:val="28"/>
-          <w:szCs w:val="28"/>
-        </w:rPr>
-        <w:t>, что позволяет Spring Framework автоматически создавать экземпляры сервисов и внедрять их в другие компоненты. Разделение логики на интерфейсы и их имплементации помогает структурировать приложение, изоляции бизнес-логики и улучшению его расширяемости и тестируемости.</w:t>
+      <w:proofErr w:type="spellEnd"/>
+      <w:r>
+        <w:rPr>
+          <w:rFonts w:ascii="Times New Roman" w:eastAsia="Times New Roman" w:hAnsi="Times New Roman" w:cs="Times New Roman"/>
+          <w:bCs/>
+          <w:sz w:val="28"/>
+          <w:szCs w:val="28"/>
+        </w:rPr>
+        <w:t xml:space="preserve">, что позволяет </w:t>
+      </w:r>
+      <w:proofErr w:type="spellStart"/>
+      <w:r>
+        <w:rPr>
+          <w:rFonts w:ascii="Times New Roman" w:eastAsia="Times New Roman" w:hAnsi="Times New Roman" w:cs="Times New Roman"/>
+          <w:bCs/>
+          <w:sz w:val="28"/>
+          <w:szCs w:val="28"/>
+        </w:rPr>
+        <w:t>Spring</w:t>
+      </w:r>
+      <w:proofErr w:type="spellEnd"/>
+      <w:r>
+        <w:rPr>
+          <w:rFonts w:ascii="Times New Roman" w:eastAsia="Times New Roman" w:hAnsi="Times New Roman" w:cs="Times New Roman"/>
+          <w:bCs/>
+          <w:sz w:val="28"/>
+          <w:szCs w:val="28"/>
+        </w:rPr>
+        <w:t xml:space="preserve"> Framework автоматически создавать экземпляры сервисов и внедрять их в другие компоненты. Разделение логики на интерфейсы и их имплементации помогает структурировать приложение, изоляции бизнес-логики и улучшению его расширяемости и тестируемости.</w:t>
       </w:r>
     </w:p>
     <w:p>
@@ -20172,7 +20368,27 @@
           <w:sz w:val="28"/>
           <w:szCs w:val="28"/>
         </w:rPr>
-        <w:t xml:space="preserve"> в рамках Spring </w:t>
+        <w:t xml:space="preserve"> в рамках </w:t>
+      </w:r>
+      <w:proofErr w:type="spellStart"/>
+      <w:r>
+        <w:rPr>
+          <w:rFonts w:ascii="Times New Roman" w:eastAsia="Times New Roman" w:hAnsi="Times New Roman" w:cs="Times New Roman"/>
+          <w:bCs/>
+          <w:sz w:val="28"/>
+          <w:szCs w:val="28"/>
+        </w:rPr>
+        <w:t>Spring</w:t>
+      </w:r>
+      <w:proofErr w:type="spellEnd"/>
+      <w:r>
+        <w:rPr>
+          <w:rFonts w:ascii="Times New Roman" w:eastAsia="Times New Roman" w:hAnsi="Times New Roman" w:cs="Times New Roman"/>
+          <w:bCs/>
+          <w:sz w:val="28"/>
+          <w:szCs w:val="28"/>
+        </w:rPr>
+        <w:t xml:space="preserve"> </w:t>
       </w:r>
       <w:proofErr w:type="spellStart"/>
       <w:r>
@@ -22866,7 +23082,6 @@
           <w:b w:val="0"/>
           <w:bCs w:val="0"/>
           <w:color w:val="0D0D0D"/>
-          <w:lang w:val="en-US"/>
         </w:rPr>
       </w:pPr>
       <w:r>
@@ -23577,8 +23792,6 @@
         </w:rPr>
         <w:t xml:space="preserve"> из сети интернет.</w:t>
       </w:r>
-      <w:bookmarkStart w:id="0" w:name="_GoBack"/>
-      <w:bookmarkEnd w:id="0"/>
     </w:p>
     <w:sectPr>
       <w:footerReference w:type="default" r:id="rId32"/>
@@ -23629,6 +23842,7 @@
         <w:docPartUnique/>
       </w:docPartObj>
     </w:sdtPr>
+    <w:sdtEndPr/>
     <w:sdtContent>
       <w:p>
         <w:pPr>
@@ -28984,6 +29198,7 @@
   <w:style w:type="character" w:default="1" w:styleId="a0">
     <w:name w:val="Default Paragraph Font"/>
     <w:uiPriority w:val="1"/>
+    <w:semiHidden/>
     <w:unhideWhenUsed/>
   </w:style>
   <w:style w:type="table" w:default="1" w:styleId="a1">
@@ -29614,7 +29829,7 @@
 </file>
 
 <file path=customXml/itemProps1.xml><?xml version="1.0" encoding="utf-8"?>
-<ds:datastoreItem xmlns:ds="http://schemas.openxmlformats.org/officeDocument/2006/customXml" ds:itemID="{0B4B2B9F-12DE-4AA7-BBFA-BD8245A51C49}">
+<ds:datastoreItem xmlns:ds="http://schemas.openxmlformats.org/officeDocument/2006/customXml" ds:itemID="{B633D824-1089-4F1C-B1C7-8B3174329110}">
   <ds:schemaRefs>
     <ds:schemaRef ds:uri="http://schemas.openxmlformats.org/officeDocument/2006/bibliography"/>
   </ds:schemaRefs>

</xml_diff>